<commit_message>
Project Report version v2
</commit_message>
<xml_diff>
--- a/doc/HPC_Based_ImageManipulation.docx
+++ b/doc/HPC_Based_ImageManipulation.docx
@@ -11,7 +11,6 @@
           <w:sz w:val="20"/>
         </w:rPr>
       </w:pPr>
-      <w:proofErr w:type="spellStart"/>
       <w:r>
         <w:rPr>
           <w:rFonts w:ascii="Times New Roman" w:eastAsia="DFPOP-SB" w:hAnsi="Times New Roman"/>
@@ -20,7 +19,6 @@
         </w:rPr>
         <w:t>HPC_Based_ImageManipulation</w:t>
       </w:r>
-      <w:proofErr w:type="spellEnd"/>
     </w:p>
     <w:p>
       <w:pPr>
@@ -31,53 +29,12 @@
           <w:sz w:val="24"/>
         </w:rPr>
       </w:pPr>
-      <w:proofErr w:type="spellStart"/>
       <w:r>
         <w:rPr>
           <w:rFonts w:ascii="Times New Roman" w:eastAsia="DFPOP-SB" w:hAnsi="Times New Roman"/>
           <w:sz w:val="24"/>
         </w:rPr>
-        <w:t>Sangeethkumar</w:t>
-      </w:r>
-      <w:proofErr w:type="spellEnd"/>
-      <w:r>
-        <w:rPr>
-          <w:rFonts w:ascii="Times New Roman" w:eastAsia="DFPOP-SB" w:hAnsi="Times New Roman"/>
-          <w:sz w:val="24"/>
-        </w:rPr>
-        <w:t xml:space="preserve"> I, Parthasarathy R, </w:t>
-      </w:r>
-      <w:proofErr w:type="spellStart"/>
-      <w:r>
-        <w:rPr>
-          <w:rFonts w:ascii="Times New Roman" w:eastAsia="DFPOP-SB" w:hAnsi="Times New Roman"/>
-          <w:sz w:val="24"/>
-        </w:rPr>
-        <w:t>Ankitha</w:t>
-      </w:r>
-      <w:proofErr w:type="spellEnd"/>
-      <w:r>
-        <w:rPr>
-          <w:rFonts w:ascii="Times New Roman" w:eastAsia="DFPOP-SB" w:hAnsi="Times New Roman"/>
-          <w:sz w:val="24"/>
-        </w:rPr>
-        <w:t xml:space="preserve"> M, Om Prakash, </w:t>
-      </w:r>
-      <w:proofErr w:type="spellStart"/>
-      <w:r>
-        <w:rPr>
-          <w:rFonts w:ascii="Times New Roman" w:eastAsia="DFPOP-SB" w:hAnsi="Times New Roman"/>
-          <w:sz w:val="24"/>
-        </w:rPr>
-        <w:t>Animesh</w:t>
-      </w:r>
-      <w:proofErr w:type="spellEnd"/>
-      <w:r>
-        <w:rPr>
-          <w:rFonts w:ascii="Times New Roman" w:eastAsia="DFPOP-SB" w:hAnsi="Times New Roman"/>
-          <w:sz w:val="24"/>
-        </w:rPr>
-        <w:t xml:space="preserve"> Kumar </w:t>
+        <w:t xml:space="preserve">Sangeethkumar I, Parthasarathy R, Ankitha M, Om Prakash, Animesh Kumar </w:t>
       </w:r>
     </w:p>
     <w:p>
@@ -614,35 +571,7 @@
         <w:rPr>
           <w:rFonts w:ascii="Times New Roman" w:hAnsi="Times New Roman"/>
         </w:rPr>
-        <w:t xml:space="preserve">sets up the environment, initializes variables, </w:t>
-      </w:r>
-      <w:proofErr w:type="spellStart"/>
-      <w:r>
-        <w:rPr>
-          <w:rFonts w:ascii="Times New Roman" w:hAnsi="Times New Roman"/>
-        </w:rPr>
-        <w:t>etc</w:t>
-      </w:r>
-      <w:proofErr w:type="spellEnd"/>
-      <w:r>
-        <w:rPr>
-          <w:rFonts w:ascii="Times New Roman" w:hAnsi="Times New Roman"/>
-        </w:rPr>
-        <w:t xml:space="preserve"> and it runs on the master thread. Parallel sections of the program (under </w:t>
-      </w:r>
-      <w:proofErr w:type="spellStart"/>
-      <w:r>
-        <w:rPr>
-          <w:rFonts w:ascii="Times New Roman" w:hAnsi="Times New Roman"/>
-        </w:rPr>
-        <w:t>omp</w:t>
-      </w:r>
-      <w:proofErr w:type="spellEnd"/>
-      <w:r>
-        <w:rPr>
-          <w:rFonts w:ascii="Times New Roman" w:hAnsi="Times New Roman"/>
-        </w:rPr>
-        <w:t xml:space="preserve"> pragma) start execution on multiple threads. (</w:t>
+        <w:t>sets up the environment, initializes variables, etc and it runs on the master thread. Parallel sections of the program (under omp pragma) start execution on multiple threads. (</w:t>
       </w:r>
       <w:proofErr w:type="gramStart"/>
       <w:r>
@@ -901,27 +830,7 @@
           <w:iCs/>
           <w:sz w:val="20"/>
         </w:rPr>
-        <w:t xml:space="preserve">" # pragma </w:t>
-      </w:r>
-      <w:proofErr w:type="spellStart"/>
-      <w:r>
-        <w:rPr>
-          <w:rFonts w:ascii="Times New Roman" w:eastAsia="DFPOP-SB" w:hAnsi="Times New Roman"/>
-          <w:i/>
-          <w:iCs/>
-          <w:sz w:val="20"/>
-        </w:rPr>
-        <w:t>omp</w:t>
-      </w:r>
-      <w:proofErr w:type="spellEnd"/>
-      <w:r>
-        <w:rPr>
-          <w:rFonts w:ascii="Times New Roman" w:eastAsia="DFPOP-SB" w:hAnsi="Times New Roman"/>
-          <w:i/>
-          <w:iCs/>
-          <w:sz w:val="20"/>
-        </w:rPr>
-        <w:t xml:space="preserve"> parallel for "</w:t>
+        <w:t>" # pragma omp parallel for "</w:t>
       </w:r>
       <w:r>
         <w:rPr>
@@ -1101,23 +1010,7 @@
           <w:rFonts w:ascii="Times New Roman" w:eastAsia="DFPOP-SB" w:hAnsi="Times New Roman"/>
           <w:sz w:val="20"/>
         </w:rPr>
-        <w:t xml:space="preserve">General CUDA flow includes Computation on the Host, Computation on the Device, Memory transfer from Host to Device and Device to Host, and CUDA Kernel calls. Code/Logic that can be </w:t>
-      </w:r>
-      <w:proofErr w:type="spellStart"/>
-      <w:r>
-        <w:rPr>
-          <w:rFonts w:ascii="Times New Roman" w:eastAsia="DFPOP-SB" w:hAnsi="Times New Roman"/>
-          <w:sz w:val="20"/>
-        </w:rPr>
-        <w:t>parallelised</w:t>
-      </w:r>
-      <w:proofErr w:type="spellEnd"/>
-      <w:r>
-        <w:rPr>
-          <w:rFonts w:ascii="Times New Roman" w:eastAsia="DFPOP-SB" w:hAnsi="Times New Roman"/>
-          <w:sz w:val="20"/>
-        </w:rPr>
-        <w:t xml:space="preserve"> is identified and allocated to different threads to generate the final augmented image.</w:t>
+        <w:t>General CUDA flow includes Computation on the Host, Computation on the Device, Memory transfer from Host to Device and Device to Host, and CUDA Kernel calls. Code/Logic that can be parallelised is identified and allocated to different threads to generate the final augmented image.</w:t>
       </w:r>
     </w:p>
     <w:p>
@@ -1310,21 +1203,12 @@
           <w:sz w:val="20"/>
         </w:rPr>
       </w:pPr>
-      <w:proofErr w:type="spellStart"/>
-      <w:r>
-        <w:rPr>
-          <w:rFonts w:ascii="Times New Roman" w:eastAsia="DFPOP-SB" w:hAnsi="Times New Roman"/>
-          <w:sz w:val="20"/>
-        </w:rPr>
-        <w:t>OpenCv</w:t>
-      </w:r>
-      <w:proofErr w:type="spellEnd"/>
-      <w:r>
-        <w:rPr>
-          <w:rFonts w:ascii="Times New Roman" w:eastAsia="DFPOP-SB" w:hAnsi="Times New Roman"/>
-          <w:sz w:val="20"/>
-        </w:rPr>
-        <w:t xml:space="preserve"> C++ was another method that was used to load and save the images. This required a lot of effort since the loaded image was stored as a Mat datatype and processing the Mat datatype was quite tedious. Also, </w:t>
+      <w:r>
+        <w:rPr>
+          <w:rFonts w:ascii="Times New Roman" w:eastAsia="DFPOP-SB" w:hAnsi="Times New Roman"/>
+          <w:sz w:val="20"/>
+        </w:rPr>
+        <w:t xml:space="preserve">OpenCv C++ was another method that was used to load and save the images. This required a lot of effort since the loaded image was stored as a Mat datatype and processing the Mat datatype was quite tedious. Also, </w:t>
       </w:r>
       <w:r>
         <w:rPr>
@@ -1396,7 +1280,6 @@
           <w:sz w:val="20"/>
         </w:rPr>
       </w:pPr>
-      <w:proofErr w:type="spellStart"/>
       <w:r>
         <w:rPr>
           <w:rFonts w:ascii="Times New Roman" w:eastAsia="DFPOP-SB" w:hAnsi="Times New Roman"/>
@@ -1406,7 +1289,6 @@
         </w:rPr>
         <w:t>LodePNG</w:t>
       </w:r>
-      <w:proofErr w:type="spellEnd"/>
     </w:p>
     <w:p>
       <w:pPr>
@@ -1425,53 +1307,12 @@
           <w:sz w:val="20"/>
         </w:rPr>
       </w:pPr>
-      <w:proofErr w:type="spellStart"/>
-      <w:r>
-        <w:rPr>
-          <w:rFonts w:ascii="Times New Roman" w:eastAsia="DFPOP-SB" w:hAnsi="Times New Roman"/>
-          <w:sz w:val="20"/>
-        </w:rPr>
-        <w:t>LodePNG</w:t>
-      </w:r>
-      <w:proofErr w:type="spellEnd"/>
-      <w:r>
-        <w:rPr>
-          <w:rFonts w:ascii="Times New Roman" w:eastAsia="DFPOP-SB" w:hAnsi="Times New Roman"/>
-          <w:sz w:val="20"/>
-        </w:rPr>
-        <w:t xml:space="preserve"> is a header that helps one load PNG extension images of any size onto C/C++. It offers different in-built functions that helps one to encode an image into a vector of characters that contain the </w:t>
-      </w:r>
-      <w:proofErr w:type="spellStart"/>
-      <w:r>
-        <w:rPr>
-          <w:rFonts w:ascii="Times New Roman" w:eastAsia="DFPOP-SB" w:hAnsi="Times New Roman"/>
-          <w:sz w:val="20"/>
-        </w:rPr>
-        <w:t>RBGAlpha</w:t>
-      </w:r>
-      <w:proofErr w:type="spellEnd"/>
-      <w:r>
-        <w:rPr>
-          <w:rFonts w:ascii="Times New Roman" w:eastAsia="DFPOP-SB" w:hAnsi="Times New Roman"/>
-          <w:sz w:val="20"/>
-        </w:rPr>
-        <w:t xml:space="preserve"> information, as well as decode a character array/vector of </w:t>
-      </w:r>
-      <w:proofErr w:type="spellStart"/>
-      <w:r>
-        <w:rPr>
-          <w:rFonts w:ascii="Times New Roman" w:eastAsia="DFPOP-SB" w:hAnsi="Times New Roman"/>
-          <w:sz w:val="20"/>
-        </w:rPr>
-        <w:t>RBGAlpha</w:t>
-      </w:r>
-      <w:proofErr w:type="spellEnd"/>
-      <w:r>
-        <w:rPr>
-          <w:rFonts w:ascii="Times New Roman" w:eastAsia="DFPOP-SB" w:hAnsi="Times New Roman"/>
-          <w:sz w:val="20"/>
-        </w:rPr>
-        <w:t xml:space="preserve"> information back into a PNG image.</w:t>
+      <w:r>
+        <w:rPr>
+          <w:rFonts w:ascii="Times New Roman" w:eastAsia="DFPOP-SB" w:hAnsi="Times New Roman"/>
+          <w:sz w:val="20"/>
+        </w:rPr>
+        <w:t>LodePNG is a header that helps one load PNG extension images of any size onto C/C++. It offers different in-built functions that helps one to encode an image into a vector of characters that contain the RBGAlpha information, as well as decode a character array/vector of RBGAlpha information back into a PNG image.</w:t>
       </w:r>
     </w:p>
     <w:p>
@@ -1593,7 +1434,6 @@
         </w:rPr>
         <w:t xml:space="preserve">done using this header using a CUDA based implementation. For vertical flip, the pixel manipulation was done on a 1-D grid of blocks each with 32 threads, and the CUDA kernel took care of flipping the pixels. For horizontal flipping, image manipulation was done on a 2-D grid of blocks with 32 threads each, and the CUDA kernel took care of properly flipping the pixel from the right rows and columns. The major problem that was faced was that while flipping the pixels, the RBG proportions changed and hence the image color changed. This method of loading images was dropped and </w:t>
       </w:r>
-      <w:proofErr w:type="spellStart"/>
       <w:r>
         <w:rPr>
           <w:rFonts w:ascii="Times New Roman" w:eastAsia="DFPOP-SB" w:hAnsi="Times New Roman"/>
@@ -1601,7 +1441,6 @@
         </w:rPr>
         <w:t>stbi</w:t>
       </w:r>
-      <w:proofErr w:type="spellEnd"/>
       <w:r>
         <w:rPr>
           <w:rFonts w:ascii="Times New Roman" w:eastAsia="DFPOP-SB" w:hAnsi="Times New Roman"/>
@@ -1631,7 +1470,7 @@
           <w:sz w:val="20"/>
         </w:rPr>
         <w:drawing>
-          <wp:inline distT="0" distB="0" distL="0" distR="0" wp14:anchorId="12B3D4B4" wp14:editId="7B30FB52">
+          <wp:inline distT="0" distB="0" distL="0" distR="0" wp14:anchorId="12B3D4B4" wp14:editId="12ED564A">
             <wp:extent cx="3182568" cy="1074420"/>
             <wp:effectExtent l="0" t="0" r="0" b="0"/>
             <wp:docPr id="16" name="Picture 16"/>
@@ -1708,13 +1547,8 @@
         <w:fldChar w:fldCharType="end"/>
       </w:r>
       <w:r>
-        <w:t xml:space="preserve"> - Vertical Flip using </w:t>
-      </w:r>
-      <w:proofErr w:type="spellStart"/>
-      <w:r>
-        <w:t>LodePNG</w:t>
-      </w:r>
-      <w:proofErr w:type="spellEnd"/>
+        <w:t xml:space="preserve"> - Vertical Flip using LodePNG</w:t>
+      </w:r>
     </w:p>
     <w:p>
       <w:pPr>
@@ -1728,7 +1562,7 @@
           <w:sz w:val="20"/>
         </w:rPr>
         <w:drawing>
-          <wp:inline distT="0" distB="0" distL="0" distR="0" wp14:anchorId="0BACFE60" wp14:editId="5D8EEE8A">
+          <wp:inline distT="0" distB="0" distL="0" distR="0" wp14:anchorId="0BACFE60" wp14:editId="3614128D">
             <wp:extent cx="3170349" cy="1066800"/>
             <wp:effectExtent l="0" t="0" r="0" b="0"/>
             <wp:docPr id="19" name="Picture 19"/>
@@ -1805,13 +1639,8 @@
         <w:fldChar w:fldCharType="end"/>
       </w:r>
       <w:r>
-        <w:t xml:space="preserve"> - Horizontal Flip using </w:t>
-      </w:r>
-      <w:proofErr w:type="spellStart"/>
-      <w:r>
-        <w:t>LodePNG</w:t>
-      </w:r>
-      <w:proofErr w:type="spellEnd"/>
+        <w:t xml:space="preserve"> - Horizontal Flip using LodePNG</w:t>
+      </w:r>
     </w:p>
     <w:p>
       <w:pPr>
@@ -1850,21 +1679,12 @@
           <w:sz w:val="20"/>
         </w:rPr>
       </w:pPr>
-      <w:proofErr w:type="spellStart"/>
-      <w:r>
-        <w:rPr>
-          <w:rFonts w:ascii="Times New Roman" w:eastAsia="DFPOP-SB" w:hAnsi="Times New Roman"/>
-          <w:sz w:val="20"/>
-        </w:rPr>
-        <w:t>Stb_image</w:t>
-      </w:r>
-      <w:proofErr w:type="spellEnd"/>
-      <w:r>
-        <w:rPr>
-          <w:rFonts w:ascii="Times New Roman" w:eastAsia="DFPOP-SB" w:hAnsi="Times New Roman"/>
-          <w:sz w:val="20"/>
-        </w:rPr>
-        <w:t xml:space="preserve"> libraries have been used to read and write the images for </w:t>
+      <w:r>
+        <w:rPr>
+          <w:rFonts w:ascii="Times New Roman" w:eastAsia="DFPOP-SB" w:hAnsi="Times New Roman"/>
+          <w:sz w:val="20"/>
+        </w:rPr>
+        <w:t xml:space="preserve">Stb_image libraries have been used to read and write the images for </w:t>
       </w:r>
       <w:r>
         <w:rPr>
@@ -1908,46 +1728,14 @@
           <w:rFonts w:ascii="Times New Roman" w:eastAsia="DFPOP-SB" w:hAnsi="Times New Roman"/>
           <w:sz w:val="20"/>
         </w:rPr>
-        <w:t xml:space="preserve">STB_IMAGE_IMPLEMENTATION has to be defined the before including the </w:t>
-      </w:r>
-      <w:proofErr w:type="spellStart"/>
-      <w:r>
-        <w:rPr>
-          <w:rFonts w:ascii="Times New Roman" w:eastAsia="DFPOP-SB" w:hAnsi="Times New Roman"/>
-          <w:sz w:val="20"/>
-        </w:rPr>
-        <w:t>stb_image.h</w:t>
-      </w:r>
-      <w:proofErr w:type="spellEnd"/>
-      <w:r>
-        <w:rPr>
-          <w:rFonts w:ascii="Times New Roman" w:eastAsia="DFPOP-SB" w:hAnsi="Times New Roman"/>
-          <w:sz w:val="20"/>
-        </w:rPr>
-        <w:t xml:space="preserve"> header for reading the image and STB_IMAGE_WRITE_IMPLEMENTATION has to be defined </w:t>
-      </w:r>
-      <w:r>
-        <w:rPr>
-          <w:rFonts w:ascii="Times New Roman" w:eastAsia="DFPOP-SB" w:hAnsi="Times New Roman"/>
-          <w:sz w:val="20"/>
-        </w:rPr>
-        <w:t xml:space="preserve">for writing an image. It offers an in-built function </w:t>
-      </w:r>
-      <w:proofErr w:type="spellStart"/>
-      <w:r>
-        <w:rPr>
-          <w:rFonts w:ascii="Times New Roman" w:eastAsia="DFPOP-SB" w:hAnsi="Times New Roman"/>
-          <w:sz w:val="20"/>
-        </w:rPr>
-        <w:t>stbi_load</w:t>
-      </w:r>
-      <w:proofErr w:type="spellEnd"/>
-      <w:r>
-        <w:rPr>
-          <w:rFonts w:ascii="Times New Roman" w:eastAsia="DFPOP-SB" w:hAnsi="Times New Roman"/>
-          <w:sz w:val="20"/>
-        </w:rPr>
-        <w:t xml:space="preserve"> for loading an image which receives the image file path, width and number of channels as the arguments. This also gives</w:t>
+        <w:t xml:space="preserve">STB_IMAGE_IMPLEMENTATION has to be defined the before including the stb_image.h header for reading the image and STB_IMAGE_WRITE_IMPLEMENTATION has to be defined </w:t>
+      </w:r>
+      <w:r>
+        <w:rPr>
+          <w:rFonts w:ascii="Times New Roman" w:eastAsia="DFPOP-SB" w:hAnsi="Times New Roman"/>
+          <w:sz w:val="20"/>
+        </w:rPr>
+        <w:t>for writing an image. It offers an in-built function stbi_load for loading an image which receives the image file path, width and number of channels as the arguments. This also gives</w:t>
       </w:r>
       <w:r>
         <w:rPr>
@@ -1961,23 +1749,7 @@
           <w:rFonts w:ascii="Times New Roman" w:eastAsia="DFPOP-SB" w:hAnsi="Times New Roman"/>
           <w:sz w:val="20"/>
         </w:rPr>
-        <w:t xml:space="preserve">the flexibility to load </w:t>
-      </w:r>
-      <w:proofErr w:type="spellStart"/>
-      <w:r>
-        <w:rPr>
-          <w:rFonts w:ascii="Times New Roman" w:eastAsia="DFPOP-SB" w:hAnsi="Times New Roman"/>
-          <w:sz w:val="20"/>
-        </w:rPr>
-        <w:t>upto</w:t>
-      </w:r>
-      <w:proofErr w:type="spellEnd"/>
-      <w:r>
-        <w:rPr>
-          <w:rFonts w:ascii="Times New Roman" w:eastAsia="DFPOP-SB" w:hAnsi="Times New Roman"/>
-          <w:sz w:val="20"/>
-        </w:rPr>
-        <w:t xml:space="preserve"> 3 channels for a </w:t>
+        <w:t xml:space="preserve">the flexibility to load upto 3 channels for a </w:t>
       </w:r>
       <w:proofErr w:type="gramStart"/>
       <w:r>
@@ -2007,57 +1779,8 @@
           <w:rFonts w:ascii="Times New Roman" w:eastAsia="DFPOP-SB" w:hAnsi="Times New Roman"/>
           <w:sz w:val="20"/>
         </w:rPr>
-        <w:t xml:space="preserve"> image. Similarly, </w:t>
-      </w:r>
-      <w:proofErr w:type="spellStart"/>
-      <w:r>
-        <w:rPr>
-          <w:rFonts w:ascii="Times New Roman" w:eastAsia="DFPOP-SB" w:hAnsi="Times New Roman"/>
-          <w:sz w:val="20"/>
-        </w:rPr>
-        <w:t>stibi_image_write</w:t>
-      </w:r>
-      <w:proofErr w:type="spellEnd"/>
-      <w:r>
-        <w:rPr>
-          <w:rFonts w:ascii="Times New Roman" w:eastAsia="DFPOP-SB" w:hAnsi="Times New Roman"/>
-          <w:sz w:val="20"/>
-        </w:rPr>
-        <w:t xml:space="preserve"> functions can be used to save back the image in the disk. This library offers much more </w:t>
-      </w:r>
-      <w:proofErr w:type="spellStart"/>
-      <w:r>
-        <w:rPr>
-          <w:rFonts w:ascii="Times New Roman" w:eastAsia="DFPOP-SB" w:hAnsi="Times New Roman"/>
-          <w:sz w:val="20"/>
-        </w:rPr>
-        <w:t>flexibilty</w:t>
-      </w:r>
-      <w:proofErr w:type="spellEnd"/>
-      <w:r>
-        <w:rPr>
-          <w:rFonts w:ascii="Times New Roman" w:eastAsia="DFPOP-SB" w:hAnsi="Times New Roman"/>
-          <w:sz w:val="20"/>
-        </w:rPr>
-        <w:t xml:space="preserve"> than the </w:t>
-      </w:r>
-      <w:proofErr w:type="spellStart"/>
-      <w:r>
-        <w:rPr>
-          <w:rFonts w:ascii="Times New Roman" w:eastAsia="DFPOP-SB" w:hAnsi="Times New Roman"/>
-          <w:sz w:val="20"/>
-        </w:rPr>
-        <w:t>LodePNG</w:t>
-      </w:r>
-      <w:proofErr w:type="spellEnd"/>
-      <w:r>
-        <w:rPr>
-          <w:rFonts w:ascii="Times New Roman" w:eastAsia="DFPOP-SB" w:hAnsi="Times New Roman"/>
-          <w:sz w:val="20"/>
-        </w:rPr>
-        <w:t xml:space="preserve"> as it supports multiple extensions of the image such as </w:t>
-      </w:r>
-      <w:proofErr w:type="spellStart"/>
+        <w:t xml:space="preserve"> image. Similarly, stibi_image_write functions can be used to save back the image in the disk. This library offers much more flexibilty than the LodePNG as it supports multiple extensions of the image such as </w:t>
+      </w:r>
       <w:proofErr w:type="gramStart"/>
       <w:r>
         <w:rPr>
@@ -2066,51 +1789,547 @@
         </w:rPr>
         <w:t>jpg,png</w:t>
       </w:r>
-      <w:proofErr w:type="spellEnd"/>
       <w:proofErr w:type="gramEnd"/>
       <w:r>
         <w:rPr>
           <w:rFonts w:ascii="Times New Roman" w:eastAsia="DFPOP-SB" w:hAnsi="Times New Roman"/>
           <w:sz w:val="20"/>
         </w:rPr>
+        <w:t xml:space="preserve"> etc and was also easier to do the image processing the loaded image and write back the processed image.</w:t>
+      </w:r>
+      <w:r>
+        <w:rPr>
+          <w:rFonts w:ascii="Times New Roman" w:eastAsia="DFPOP-SB" w:hAnsi="Times New Roman"/>
+          <w:sz w:val="20"/>
+        </w:rPr>
+        <w:t xml:space="preserve"> The actual CUDA implementation </w:t>
+      </w:r>
+      <w:r>
+        <w:rPr>
+          <w:rFonts w:ascii="Times New Roman" w:eastAsia="DFPOP-SB" w:hAnsi="Times New Roman"/>
+          <w:sz w:val="20"/>
+        </w:rPr>
+        <w:t xml:space="preserve">for all the image augmentation variants </w:t>
+      </w:r>
+      <w:r>
+        <w:rPr>
+          <w:rFonts w:ascii="Times New Roman" w:eastAsia="DFPOP-SB" w:hAnsi="Times New Roman"/>
+          <w:sz w:val="20"/>
+        </w:rPr>
+        <w:t>utilized 2-D grid of blocks, and the CUDA kernel took care of manipulating the appropriate pixel based on the current executing thread.</w:t>
+      </w:r>
+    </w:p>
+    <w:p>
+      <w:pPr>
+        <w:keepNext/>
+        <w:spacing w:line="200" w:lineRule="atLeast"/>
+      </w:pPr>
+      <w:r>
+        <w:rPr>
+          <w:rFonts w:ascii="Times New Roman" w:eastAsia="DFPOP-SB" w:hAnsi="Times New Roman"/>
+          <w:noProof/>
+          <w:sz w:val="20"/>
+        </w:rPr>
+        <w:drawing>
+          <wp:inline distT="0" distB="0" distL="0" distR="0" wp14:anchorId="7EBD0E31" wp14:editId="616B12D0">
+            <wp:extent cx="3329940" cy="909431"/>
+            <wp:effectExtent l="0" t="0" r="3810" b="5080"/>
+            <wp:docPr id="26" name="Picture 26"/>
+            <wp:cNvGraphicFramePr>
+              <a:graphicFrameLocks xmlns:a="http://schemas.openxmlformats.org/drawingml/2006/main" noChangeAspect="1"/>
+            </wp:cNvGraphicFramePr>
+            <a:graphic xmlns:a="http://schemas.openxmlformats.org/drawingml/2006/main">
+              <a:graphicData uri="http://schemas.openxmlformats.org/drawingml/2006/picture">
+                <pic:pic xmlns:pic="http://schemas.openxmlformats.org/drawingml/2006/picture">
+                  <pic:nvPicPr>
+                    <pic:cNvPr id="0" name="Picture 11"/>
+                    <pic:cNvPicPr>
+                      <a:picLocks noChangeAspect="1" noChangeArrowheads="1"/>
+                    </pic:cNvPicPr>
+                  </pic:nvPicPr>
+                  <pic:blipFill>
+                    <a:blip r:embed="rId22" cstate="print">
+                      <a:extLst>
+                        <a:ext uri="{28A0092B-C50C-407E-A947-70E740481C1C}">
+                          <a14:useLocalDpi xmlns:a14="http://schemas.microsoft.com/office/drawing/2010/main" val="0"/>
+                        </a:ext>
+                      </a:extLst>
+                    </a:blip>
+                    <a:srcRect/>
+                    <a:stretch>
+                      <a:fillRect/>
+                    </a:stretch>
+                  </pic:blipFill>
+                  <pic:spPr bwMode="auto">
+                    <a:xfrm>
+                      <a:off x="0" y="0"/>
+                      <a:ext cx="3341798" cy="912669"/>
+                    </a:xfrm>
+                    <a:prstGeom prst="rect">
+                      <a:avLst/>
+                    </a:prstGeom>
+                    <a:noFill/>
+                  </pic:spPr>
+                </pic:pic>
+              </a:graphicData>
+            </a:graphic>
+          </wp:inline>
+        </w:drawing>
+      </w:r>
+    </w:p>
+    <w:p>
+      <w:pPr>
+        <w:pStyle w:val="Caption"/>
+        <w:jc w:val="center"/>
+        <w:rPr>
+          <w:rFonts w:ascii="Times New Roman" w:eastAsia="DFPOP-SB" w:hAnsi="Times New Roman"/>
+          <w:sz w:val="20"/>
+        </w:rPr>
+      </w:pPr>
+      <w:r>
+        <w:t xml:space="preserve">Figure </w:t>
+      </w:r>
+      <w:r>
+        <w:fldChar w:fldCharType="begin"/>
+      </w:r>
+      <w:r>
+        <w:instrText xml:space="preserve"> SEQ Figure \* ARABIC </w:instrText>
+      </w:r>
+      <w:r>
+        <w:fldChar w:fldCharType="separate"/>
+      </w:r>
+      <w:r>
+        <w:rPr>
+          <w:noProof/>
+        </w:rPr>
+        <w:t>5</w:t>
+      </w:r>
+      <w:r>
+        <w:fldChar w:fldCharType="end"/>
+      </w:r>
+      <w:r>
+        <w:t xml:space="preserve"> - Horizontal Flip using STBI</w:t>
+      </w:r>
+    </w:p>
+    <w:p>
+      <w:pPr>
+        <w:spacing w:line="200" w:lineRule="atLeast"/>
+        <w:rPr>
+          <w:rFonts w:ascii="Times New Roman" w:eastAsia="DFPOP-SB" w:hAnsi="Times New Roman"/>
+          <w:sz w:val="20"/>
+        </w:rPr>
+      </w:pPr>
+    </w:p>
+    <w:p>
+      <w:pPr>
+        <w:keepNext/>
+        <w:spacing w:line="200" w:lineRule="atLeast"/>
+      </w:pPr>
+      <w:r>
+        <w:rPr>
+          <w:rFonts w:ascii="Times New Roman" w:eastAsia="DFPOP-SB" w:hAnsi="Times New Roman"/>
+          <w:noProof/>
+          <w:sz w:val="20"/>
+        </w:rPr>
+        <w:drawing>
+          <wp:inline distT="0" distB="0" distL="0" distR="0" wp14:anchorId="19B379AA" wp14:editId="085E7314">
+            <wp:extent cx="3345815" cy="920381"/>
+            <wp:effectExtent l="0" t="0" r="6985" b="0"/>
+            <wp:docPr id="29" name="Picture 29"/>
+            <wp:cNvGraphicFramePr>
+              <a:graphicFrameLocks xmlns:a="http://schemas.openxmlformats.org/drawingml/2006/main" noChangeAspect="1"/>
+            </wp:cNvGraphicFramePr>
+            <a:graphic xmlns:a="http://schemas.openxmlformats.org/drawingml/2006/main">
+              <a:graphicData uri="http://schemas.openxmlformats.org/drawingml/2006/picture">
+                <pic:pic xmlns:pic="http://schemas.openxmlformats.org/drawingml/2006/picture">
+                  <pic:nvPicPr>
+                    <pic:cNvPr id="0" name="Picture 12"/>
+                    <pic:cNvPicPr>
+                      <a:picLocks noChangeAspect="1" noChangeArrowheads="1"/>
+                    </pic:cNvPicPr>
+                  </pic:nvPicPr>
+                  <pic:blipFill>
+                    <a:blip r:embed="rId23" cstate="print">
+                      <a:extLst>
+                        <a:ext uri="{28A0092B-C50C-407E-A947-70E740481C1C}">
+                          <a14:useLocalDpi xmlns:a14="http://schemas.microsoft.com/office/drawing/2010/main" val="0"/>
+                        </a:ext>
+                      </a:extLst>
+                    </a:blip>
+                    <a:srcRect/>
+                    <a:stretch>
+                      <a:fillRect/>
+                    </a:stretch>
+                  </pic:blipFill>
+                  <pic:spPr bwMode="auto">
+                    <a:xfrm>
+                      <a:off x="0" y="0"/>
+                      <a:ext cx="3359847" cy="924241"/>
+                    </a:xfrm>
+                    <a:prstGeom prst="rect">
+                      <a:avLst/>
+                    </a:prstGeom>
+                    <a:noFill/>
+                  </pic:spPr>
+                </pic:pic>
+              </a:graphicData>
+            </a:graphic>
+          </wp:inline>
+        </w:drawing>
+      </w:r>
+    </w:p>
+    <w:p>
+      <w:pPr>
+        <w:pStyle w:val="Caption"/>
+        <w:jc w:val="center"/>
+        <w:rPr>
+          <w:rFonts w:ascii="Times New Roman" w:eastAsia="DFPOP-SB" w:hAnsi="Times New Roman"/>
+          <w:color w:val="auto"/>
+          <w:sz w:val="20"/>
+        </w:rPr>
+      </w:pPr>
+      <w:r>
+        <w:t xml:space="preserve">Figure </w:t>
+      </w:r>
+      <w:r>
+        <w:fldChar w:fldCharType="begin"/>
+      </w:r>
+      <w:r>
+        <w:instrText xml:space="preserve"> SEQ Figure \* ARABIC </w:instrText>
+      </w:r>
+      <w:r>
+        <w:fldChar w:fldCharType="separate"/>
+      </w:r>
+      <w:r>
+        <w:rPr>
+          <w:noProof/>
+        </w:rPr>
+        <w:t>6</w:t>
+      </w:r>
+      <w:r>
+        <w:fldChar w:fldCharType="end"/>
+      </w:r>
+      <w:r>
         <w:t xml:space="preserve"> </w:t>
       </w:r>
-      <w:proofErr w:type="spellStart"/>
-      <w:r>
-        <w:rPr>
-          <w:rFonts w:ascii="Times New Roman" w:eastAsia="DFPOP-SB" w:hAnsi="Times New Roman"/>
-          <w:sz w:val="20"/>
-        </w:rPr>
-        <w:t>etc</w:t>
-      </w:r>
-      <w:proofErr w:type="spellEnd"/>
-      <w:r>
-        <w:rPr>
-          <w:rFonts w:ascii="Times New Roman" w:eastAsia="DFPOP-SB" w:hAnsi="Times New Roman"/>
-          <w:sz w:val="20"/>
-        </w:rPr>
-        <w:t xml:space="preserve"> and was also easier to do the image processing the loaded image and write back the processed image.</w:t>
-      </w:r>
-      <w:r>
-        <w:rPr>
-          <w:rFonts w:ascii="Times New Roman" w:eastAsia="DFPOP-SB" w:hAnsi="Times New Roman"/>
-          <w:sz w:val="20"/>
-        </w:rPr>
-        <w:t xml:space="preserve"> The actual CUDA implementation </w:t>
-      </w:r>
-      <w:r>
-        <w:rPr>
-          <w:rFonts w:ascii="Times New Roman" w:eastAsia="DFPOP-SB" w:hAnsi="Times New Roman"/>
-          <w:sz w:val="20"/>
-        </w:rPr>
-        <w:t xml:space="preserve">for all the image augmentation variants </w:t>
-      </w:r>
-      <w:r>
-        <w:rPr>
-          <w:rFonts w:ascii="Times New Roman" w:eastAsia="DFPOP-SB" w:hAnsi="Times New Roman"/>
-          <w:sz w:val="20"/>
-        </w:rPr>
-        <w:t>utilized 2-D grid of blocks, and the CUDA kernel took care of manipulating the appropriate pixel based on the current executing thread.</w:t>
+      <w:r>
+        <w:t xml:space="preserve">- </w:t>
+      </w:r>
+      <w:r>
+        <w:t>Vertical</w:t>
+      </w:r>
+      <w:r>
+        <w:t xml:space="preserve"> Flip using STBI</w:t>
+      </w:r>
+    </w:p>
+    <w:p>
+      <w:pPr>
+        <w:spacing w:line="200" w:lineRule="atLeast"/>
+        <w:rPr>
+          <w:rFonts w:ascii="Times New Roman" w:eastAsia="DFPOP-SB" w:hAnsi="Times New Roman"/>
+          <w:sz w:val="20"/>
+        </w:rPr>
+      </w:pPr>
+    </w:p>
+    <w:p>
+      <w:pPr>
+        <w:keepNext/>
+        <w:spacing w:line="200" w:lineRule="atLeast"/>
+      </w:pPr>
+      <w:r>
+        <w:rPr>
+          <w:rFonts w:ascii="Times New Roman" w:eastAsia="DFPOP-SB" w:hAnsi="Times New Roman"/>
+          <w:noProof/>
+          <w:sz w:val="20"/>
+        </w:rPr>
+        <w:drawing>
+          <wp:inline distT="0" distB="0" distL="0" distR="0" wp14:anchorId="25252733" wp14:editId="50903FB2">
+            <wp:extent cx="3345815" cy="911448"/>
+            <wp:effectExtent l="0" t="0" r="6985" b="3175"/>
+            <wp:docPr id="30" name="Picture 30"/>
+            <wp:cNvGraphicFramePr>
+              <a:graphicFrameLocks xmlns:a="http://schemas.openxmlformats.org/drawingml/2006/main" noChangeAspect="1"/>
+            </wp:cNvGraphicFramePr>
+            <a:graphic xmlns:a="http://schemas.openxmlformats.org/drawingml/2006/main">
+              <a:graphicData uri="http://schemas.openxmlformats.org/drawingml/2006/picture">
+                <pic:pic xmlns:pic="http://schemas.openxmlformats.org/drawingml/2006/picture">
+                  <pic:nvPicPr>
+                    <pic:cNvPr id="0" name="Picture 13"/>
+                    <pic:cNvPicPr>
+                      <a:picLocks noChangeAspect="1" noChangeArrowheads="1"/>
+                    </pic:cNvPicPr>
+                  </pic:nvPicPr>
+                  <pic:blipFill>
+                    <a:blip r:embed="rId24" cstate="print">
+                      <a:extLst>
+                        <a:ext uri="{28A0092B-C50C-407E-A947-70E740481C1C}">
+                          <a14:useLocalDpi xmlns:a14="http://schemas.microsoft.com/office/drawing/2010/main" val="0"/>
+                        </a:ext>
+                      </a:extLst>
+                    </a:blip>
+                    <a:srcRect/>
+                    <a:stretch>
+                      <a:fillRect/>
+                    </a:stretch>
+                  </pic:blipFill>
+                  <pic:spPr bwMode="auto">
+                    <a:xfrm>
+                      <a:off x="0" y="0"/>
+                      <a:ext cx="3369634" cy="917937"/>
+                    </a:xfrm>
+                    <a:prstGeom prst="rect">
+                      <a:avLst/>
+                    </a:prstGeom>
+                    <a:noFill/>
+                  </pic:spPr>
+                </pic:pic>
+              </a:graphicData>
+            </a:graphic>
+          </wp:inline>
+        </w:drawing>
+      </w:r>
+    </w:p>
+    <w:p>
+      <w:pPr>
+        <w:pStyle w:val="Caption"/>
+        <w:jc w:val="center"/>
+        <w:rPr>
+          <w:rFonts w:ascii="Times New Roman" w:eastAsia="DFPOP-SB" w:hAnsi="Times New Roman"/>
+          <w:sz w:val="20"/>
+        </w:rPr>
+      </w:pPr>
+      <w:r>
+        <w:t xml:space="preserve">Figure </w:t>
+      </w:r>
+      <w:r>
+        <w:fldChar w:fldCharType="begin"/>
+      </w:r>
+      <w:r>
+        <w:instrText xml:space="preserve"> SEQ Figure \* ARABIC </w:instrText>
+      </w:r>
+      <w:r>
+        <w:fldChar w:fldCharType="separate"/>
+      </w:r>
+      <w:r>
+        <w:rPr>
+          <w:noProof/>
+        </w:rPr>
+        <w:t>7</w:t>
+      </w:r>
+      <w:r>
+        <w:fldChar w:fldCharType="end"/>
+      </w:r>
+      <w:r>
+        <w:t xml:space="preserve"> - Image Rotation</w:t>
+      </w:r>
+      <w:r>
+        <w:t xml:space="preserve"> using STBI</w:t>
+      </w:r>
+    </w:p>
+    <w:p>
+      <w:pPr>
+        <w:spacing w:line="200" w:lineRule="atLeast"/>
+        <w:rPr>
+          <w:rFonts w:ascii="Times New Roman" w:eastAsia="DFPOP-SB" w:hAnsi="Times New Roman"/>
+          <w:sz w:val="20"/>
+        </w:rPr>
+      </w:pPr>
+    </w:p>
+    <w:p>
+      <w:pPr>
+        <w:keepNext/>
+        <w:spacing w:line="200" w:lineRule="atLeast"/>
+      </w:pPr>
+      <w:r>
+        <w:rPr>
+          <w:rFonts w:ascii="Times New Roman" w:eastAsia="DFPOP-SB" w:hAnsi="Times New Roman"/>
+          <w:noProof/>
+          <w:sz w:val="20"/>
+        </w:rPr>
+        <w:drawing>
+          <wp:inline distT="0" distB="0" distL="0" distR="0" wp14:anchorId="43B7CC08" wp14:editId="2977EA49">
+            <wp:extent cx="3356706" cy="917575"/>
+            <wp:effectExtent l="0" t="0" r="0" b="0"/>
+            <wp:docPr id="32" name="Picture 32"/>
+            <wp:cNvGraphicFramePr>
+              <a:graphicFrameLocks xmlns:a="http://schemas.openxmlformats.org/drawingml/2006/main" noChangeAspect="1"/>
+            </wp:cNvGraphicFramePr>
+            <a:graphic xmlns:a="http://schemas.openxmlformats.org/drawingml/2006/main">
+              <a:graphicData uri="http://schemas.openxmlformats.org/drawingml/2006/picture">
+                <pic:pic xmlns:pic="http://schemas.openxmlformats.org/drawingml/2006/picture">
+                  <pic:nvPicPr>
+                    <pic:cNvPr id="0" name="Picture 14"/>
+                    <pic:cNvPicPr>
+                      <a:picLocks noChangeAspect="1" noChangeArrowheads="1"/>
+                    </pic:cNvPicPr>
+                  </pic:nvPicPr>
+                  <pic:blipFill>
+                    <a:blip r:embed="rId25" cstate="print">
+                      <a:extLst>
+                        <a:ext uri="{28A0092B-C50C-407E-A947-70E740481C1C}">
+                          <a14:useLocalDpi xmlns:a14="http://schemas.microsoft.com/office/drawing/2010/main" val="0"/>
+                        </a:ext>
+                      </a:extLst>
+                    </a:blip>
+                    <a:srcRect/>
+                    <a:stretch>
+                      <a:fillRect/>
+                    </a:stretch>
+                  </pic:blipFill>
+                  <pic:spPr bwMode="auto">
+                    <a:xfrm>
+                      <a:off x="0" y="0"/>
+                      <a:ext cx="3406467" cy="931178"/>
+                    </a:xfrm>
+                    <a:prstGeom prst="rect">
+                      <a:avLst/>
+                    </a:prstGeom>
+                    <a:noFill/>
+                  </pic:spPr>
+                </pic:pic>
+              </a:graphicData>
+            </a:graphic>
+          </wp:inline>
+        </w:drawing>
+      </w:r>
+    </w:p>
+    <w:p>
+      <w:pPr>
+        <w:pStyle w:val="Caption"/>
+        <w:jc w:val="center"/>
+        <w:rPr>
+          <w:rFonts w:ascii="Times New Roman" w:eastAsia="DFPOP-SB" w:hAnsi="Times New Roman"/>
+          <w:sz w:val="20"/>
+        </w:rPr>
+      </w:pPr>
+      <w:r>
+        <w:t xml:space="preserve">Figure </w:t>
+      </w:r>
+      <w:r>
+        <w:fldChar w:fldCharType="begin"/>
+      </w:r>
+      <w:r>
+        <w:instrText xml:space="preserve"> SEQ Figure \* ARABIC </w:instrText>
+      </w:r>
+      <w:r>
+        <w:fldChar w:fldCharType="separate"/>
+      </w:r>
+      <w:r>
+        <w:rPr>
+          <w:noProof/>
+        </w:rPr>
+        <w:t>8</w:t>
+      </w:r>
+      <w:r>
+        <w:fldChar w:fldCharType="end"/>
+      </w:r>
+      <w:r>
+        <w:t xml:space="preserve"> - Image scaled-up from 7952x5304px to 31808x21216px</w:t>
+      </w:r>
+    </w:p>
+    <w:p>
+      <w:pPr>
+        <w:keepNext/>
+        <w:spacing w:line="200" w:lineRule="atLeast"/>
+      </w:pPr>
+      <w:r>
+        <w:rPr>
+          <w:rFonts w:ascii="Times New Roman" w:eastAsia="DFPOP-SB" w:hAnsi="Times New Roman"/>
+          <w:noProof/>
+          <w:sz w:val="20"/>
+        </w:rPr>
+        <w:drawing>
+          <wp:inline distT="0" distB="0" distL="0" distR="0" wp14:anchorId="2E2FC84C" wp14:editId="4910D736">
+            <wp:extent cx="3338830" cy="912715"/>
+            <wp:effectExtent l="0" t="0" r="0" b="1905"/>
+            <wp:docPr id="34" name="Picture 34"/>
+            <wp:cNvGraphicFramePr>
+              <a:graphicFrameLocks xmlns:a="http://schemas.openxmlformats.org/drawingml/2006/main" noChangeAspect="1"/>
+            </wp:cNvGraphicFramePr>
+            <a:graphic xmlns:a="http://schemas.openxmlformats.org/drawingml/2006/main">
+              <a:graphicData uri="http://schemas.openxmlformats.org/drawingml/2006/picture">
+                <pic:pic xmlns:pic="http://schemas.openxmlformats.org/drawingml/2006/picture">
+                  <pic:nvPicPr>
+                    <pic:cNvPr id="0" name="Picture 14"/>
+                    <pic:cNvPicPr>
+                      <a:picLocks noChangeAspect="1" noChangeArrowheads="1"/>
+                    </pic:cNvPicPr>
+                  </pic:nvPicPr>
+                  <pic:blipFill>
+                    <a:blip r:embed="rId26" cstate="print">
+                      <a:extLst>
+                        <a:ext uri="{28A0092B-C50C-407E-A947-70E740481C1C}">
+                          <a14:useLocalDpi xmlns:a14="http://schemas.microsoft.com/office/drawing/2010/main" val="0"/>
+                        </a:ext>
+                      </a:extLst>
+                    </a:blip>
+                    <a:srcRect/>
+                    <a:stretch>
+                      <a:fillRect/>
+                    </a:stretch>
+                  </pic:blipFill>
+                  <pic:spPr bwMode="auto">
+                    <a:xfrm>
+                      <a:off x="0" y="0"/>
+                      <a:ext cx="3338830" cy="912715"/>
+                    </a:xfrm>
+                    <a:prstGeom prst="rect">
+                      <a:avLst/>
+                    </a:prstGeom>
+                    <a:noFill/>
+                  </pic:spPr>
+                </pic:pic>
+              </a:graphicData>
+            </a:graphic>
+          </wp:inline>
+        </w:drawing>
+      </w:r>
+    </w:p>
+    <w:p>
+      <w:pPr>
+        <w:pStyle w:val="Caption"/>
+      </w:pPr>
+      <w:r>
+        <w:t xml:space="preserve">Figure </w:t>
+      </w:r>
+      <w:r>
+        <w:fldChar w:fldCharType="begin"/>
+      </w:r>
+      <w:r>
+        <w:instrText xml:space="preserve"> SEQ Figure \* ARABIC </w:instrText>
+      </w:r>
+      <w:r>
+        <w:fldChar w:fldCharType="separate"/>
+      </w:r>
+      <w:r>
+        <w:rPr>
+          <w:noProof/>
+        </w:rPr>
+        <w:t>9</w:t>
+      </w:r>
+      <w:r>
+        <w:fldChar w:fldCharType="end"/>
+      </w:r>
+      <w:r>
+        <w:t xml:space="preserve"> -</w:t>
+      </w:r>
+      <w:r>
+        <w:t xml:space="preserve"> </w:t>
+      </w:r>
+      <w:r>
+        <w:t>Image scaled-</w:t>
+      </w:r>
+      <w:r>
+        <w:t>down</w:t>
+      </w:r>
+      <w:r>
+        <w:t xml:space="preserve"> from 7952x5304px to</w:t>
+      </w:r>
+      <w:r>
+        <w:t xml:space="preserve"> 3976x2652</w:t>
+      </w:r>
+      <w:r>
+        <w:t>px</w:t>
       </w:r>
     </w:p>
     <w:p>
@@ -2263,18 +2482,8 @@
           <w:b/>
           <w:bCs/>
         </w:rPr>
-        <w:t xml:space="preserve">7952x5304 </w:t>
-      </w:r>
-      <w:proofErr w:type="spellStart"/>
-      <w:r>
-        <w:rPr>
-          <w:rFonts w:ascii="Times New Roman" w:hAnsi="Times New Roman"/>
-          <w:b/>
-          <w:bCs/>
-        </w:rPr>
-        <w:t>px</w:t>
-      </w:r>
-      <w:proofErr w:type="spellEnd"/>
+        <w:t>7952x5304 px</w:t>
+      </w:r>
       <w:r>
         <w:rPr>
           <w:rFonts w:ascii="Times New Roman" w:hAnsi="Times New Roman"/>
@@ -2332,7 +2541,7 @@
                     </pic:cNvPicPr>
                   </pic:nvPicPr>
                   <pic:blipFill>
-                    <a:blip r:embed="rId22" cstate="print">
+                    <a:blip r:embed="rId27" cstate="print">
                       <a:extLst>
                         <a:ext uri="{28A0092B-C50C-407E-A947-70E740481C1C}">
                           <a14:useLocalDpi xmlns:a14="http://schemas.microsoft.com/office/drawing/2010/main" val="0"/>
@@ -2385,7 +2594,7 @@
         <w:rPr>
           <w:noProof/>
         </w:rPr>
-        <w:t>5</w:t>
+        <w:t>10</w:t>
       </w:r>
       <w:r>
         <w:fldChar w:fldCharType="end"/>
@@ -2429,21 +2638,7 @@
         <w:rPr>
           <w:rFonts w:ascii="Times New Roman" w:hAnsi="Times New Roman"/>
         </w:rPr>
-        <w:t xml:space="preserve">Image Augmentation using </w:t>
-      </w:r>
-      <w:proofErr w:type="spellStart"/>
-      <w:r>
-        <w:rPr>
-          <w:rFonts w:ascii="Times New Roman" w:hAnsi="Times New Roman"/>
-        </w:rPr>
-        <w:t>LodePNG</w:t>
-      </w:r>
-      <w:proofErr w:type="spellEnd"/>
-      <w:r>
-        <w:rPr>
-          <w:rFonts w:ascii="Times New Roman" w:hAnsi="Times New Roman"/>
-        </w:rPr>
-        <w:t xml:space="preserve"> was done on </w:t>
+        <w:t xml:space="preserve">Image Augmentation using LodePNG was done on </w:t>
       </w:r>
       <w:proofErr w:type="gramStart"/>
       <w:r>
@@ -2465,18 +2660,8 @@
           <w:b/>
           <w:bCs/>
         </w:rPr>
-        <w:t xml:space="preserve">8000x6612 </w:t>
-      </w:r>
-      <w:proofErr w:type="spellStart"/>
-      <w:r>
-        <w:rPr>
-          <w:rFonts w:ascii="Times New Roman" w:hAnsi="Times New Roman"/>
-          <w:b/>
-          <w:bCs/>
-        </w:rPr>
-        <w:t>px</w:t>
-      </w:r>
-      <w:proofErr w:type="spellEnd"/>
+        <w:t>8000x6612 px</w:t>
+      </w:r>
       <w:r>
         <w:rPr>
           <w:rFonts w:ascii="Times New Roman" w:hAnsi="Times New Roman"/>
@@ -2561,7 +2746,7 @@
                     </pic:cNvPicPr>
                   </pic:nvPicPr>
                   <pic:blipFill>
-                    <a:blip r:embed="rId23" cstate="print">
+                    <a:blip r:embed="rId28" cstate="print">
                       <a:extLst>
                         <a:ext uri="{28A0092B-C50C-407E-A947-70E740481C1C}">
                           <a14:useLocalDpi xmlns:a14="http://schemas.microsoft.com/office/drawing/2010/main" val="0"/>
@@ -2611,21 +2796,13 @@
         <w:rPr>
           <w:noProof/>
         </w:rPr>
-        <w:t>6</w:t>
+        <w:t>11</w:t>
       </w:r>
       <w:r>
         <w:fldChar w:fldCharType="end"/>
       </w:r>
       <w:r>
-        <w:t xml:space="preserve"> - Computation Time comparison for CPU v/s GPU in </w:t>
-      </w:r>
-      <w:proofErr w:type="spellStart"/>
-      <w:r>
-        <w:t>LodePNG</w:t>
-      </w:r>
-      <w:proofErr w:type="spellEnd"/>
-      <w:r>
-        <w:t xml:space="preserve"> based CUDA implementation</w:t>
+        <w:t xml:space="preserve"> - Computation Time comparison for CPU v/s GPU in LodePNG based CUDA implementation</w:t>
       </w:r>
     </w:p>
     <w:p>
@@ -2672,29 +2849,27 @@
           <w:b/>
           <w:bCs/>
         </w:rPr>
-        <w:t xml:space="preserve"> </w:t>
-      </w:r>
-      <w:proofErr w:type="spellStart"/>
+        <w:t xml:space="preserve"> px</w:t>
+      </w:r>
+      <w:r>
+        <w:rPr>
+          <w:rFonts w:ascii="Times New Roman" w:hAnsi="Times New Roman"/>
+        </w:rPr>
+        <w:t xml:space="preserve"> image of size </w:t>
+      </w:r>
+      <w:r>
+        <w:rPr>
+          <w:rFonts w:ascii="Times New Roman" w:hAnsi="Times New Roman"/>
+        </w:rPr>
+        <w:t>~</w:t>
+      </w:r>
       <w:r>
         <w:rPr>
           <w:rFonts w:ascii="Times New Roman" w:hAnsi="Times New Roman"/>
           <w:b/>
           <w:bCs/>
         </w:rPr>
-        <w:t>px</w:t>
-      </w:r>
-      <w:proofErr w:type="spellEnd"/>
-      <w:r>
-        <w:rPr>
-          <w:rFonts w:ascii="Times New Roman" w:hAnsi="Times New Roman"/>
-        </w:rPr>
-        <w:t xml:space="preserve"> image of size </w:t>
-      </w:r>
-      <w:r>
-        <w:rPr>
-          <w:rFonts w:ascii="Times New Roman" w:hAnsi="Times New Roman"/>
-        </w:rPr>
-        <w:t>~</w:t>
+        <w:t>17</w:t>
       </w:r>
       <w:r>
         <w:rPr>
@@ -2702,14 +2877,6 @@
           <w:b/>
           <w:bCs/>
         </w:rPr>
-        <w:t>17</w:t>
-      </w:r>
-      <w:r>
-        <w:rPr>
-          <w:rFonts w:ascii="Times New Roman" w:hAnsi="Times New Roman"/>
-          <w:b/>
-          <w:bCs/>
-        </w:rPr>
         <w:t xml:space="preserve"> Mb</w:t>
       </w:r>
       <w:r>
@@ -2727,7 +2894,6 @@
         <w:rPr>
           <w:noProof/>
         </w:rPr>
-        <w:lastRenderedPageBreak/>
         <w:drawing>
           <wp:inline distT="0" distB="0" distL="0" distR="0" wp14:anchorId="3EF2A757" wp14:editId="36DA4EBB">
             <wp:extent cx="3383280" cy="1321714"/>
@@ -2746,7 +2912,7 @@
                     </pic:cNvPicPr>
                   </pic:nvPicPr>
                   <pic:blipFill>
-                    <a:blip r:embed="rId24" cstate="print">
+                    <a:blip r:embed="rId29" cstate="print">
                       <a:extLst>
                         <a:ext uri="{28A0092B-C50C-407E-A947-70E740481C1C}">
                           <a14:useLocalDpi xmlns:a14="http://schemas.microsoft.com/office/drawing/2010/main" val="0"/>
@@ -2796,7 +2962,7 @@
         <w:rPr>
           <w:noProof/>
         </w:rPr>
-        <w:t>7</w:t>
+        <w:t>12</w:t>
       </w:r>
       <w:r>
         <w:fldChar w:fldCharType="end"/>
@@ -2893,7 +3059,14 @@
           <w:rFonts w:ascii="Times New Roman" w:eastAsia="DFPOP-SB" w:hAnsi="Times New Roman"/>
           <w:sz w:val="20"/>
         </w:rPr>
-        <w:t>we can see that a HPC based implementation offers a large speedup compared to a CPU based implementation. The sheer processing power that multiprocessor workstations offer can be leveraged to speed-up image processing applications.</w:t>
+        <w:t xml:space="preserve">we can see that a HPC based implementation offers a large speedup compared to a CPU based implementation. The </w:t>
+      </w:r>
+      <w:r>
+        <w:rPr>
+          <w:rFonts w:ascii="Times New Roman" w:eastAsia="DFPOP-SB" w:hAnsi="Times New Roman"/>
+          <w:sz w:val="20"/>
+        </w:rPr>
+        <w:t>sheer processing power that multiprocessor workstations offer can be leveraged to speed-up image processing applications.</w:t>
       </w:r>
     </w:p>
     <w:p>
@@ -2968,23 +3141,14 @@
           <w:sz w:val="20"/>
         </w:rPr>
       </w:pPr>
-      <w:proofErr w:type="spellStart"/>
-      <w:r>
-        <w:rPr>
-          <w:rFonts w:ascii="Times New Roman" w:eastAsia="DFPOP-SB" w:hAnsi="Times New Roman"/>
-          <w:sz w:val="20"/>
-        </w:rPr>
-        <w:t>LodePNG</w:t>
-      </w:r>
-      <w:proofErr w:type="spellEnd"/>
-      <w:r>
-        <w:rPr>
-          <w:rFonts w:ascii="Times New Roman" w:eastAsia="DFPOP-SB" w:hAnsi="Times New Roman"/>
-          <w:sz w:val="20"/>
-        </w:rPr>
-        <w:t xml:space="preserve"> Documentation: </w:t>
-      </w:r>
-      <w:hyperlink r:id="rId25" w:history="1">
+      <w:r>
+        <w:rPr>
+          <w:rFonts w:ascii="Times New Roman" w:eastAsia="DFPOP-SB" w:hAnsi="Times New Roman"/>
+          <w:sz w:val="20"/>
+        </w:rPr>
+        <w:t xml:space="preserve">LodePNG Documentation: </w:t>
+      </w:r>
+      <w:hyperlink r:id="rId30" w:history="1">
         <w:r>
           <w:rPr>
             <w:rStyle w:val="Hyperlink"/>
@@ -3006,8 +3170,8 @@
       </w:pPr>
     </w:p>
     <w:sectPr>
-      <w:headerReference w:type="default" r:id="rId26"/>
-      <w:footerReference w:type="default" r:id="rId27"/>
+      <w:headerReference w:type="default" r:id="rId31"/>
+      <w:footerReference w:type="default" r:id="rId32"/>
       <w:type w:val="continuous"/>
       <w:pgSz w:w="12240" w:h="15840" w:code="9"/>
       <w:pgMar w:top="720" w:right="720" w:bottom="720" w:left="720" w:header="432" w:footer="432" w:gutter="0"/>
@@ -3058,7 +3222,7 @@
         <w:sz w:val="20"/>
       </w:rPr>
       <w:pict w14:anchorId="74692760">
-        <v:rect id="_x0000_i1026" style="width:513.05pt;height:4pt" o:hralign="center" o:hrstd="t" o:hrnoshade="t" o:hr="t" fillcolor="#a0a0a0" stroked="f"/>
+        <v:rect id="_x0000_i1135" style="width:513.05pt;height:4pt" o:hralign="center" o:hrstd="t" o:hrnoshade="t" o:hr="t" fillcolor="#a0a0a0" stroked="f"/>
       </w:pict>
     </w:r>
   </w:p>
@@ -3219,7 +3383,7 @@
         <w:sz w:val="20"/>
       </w:rPr>
       <w:pict w14:anchorId="09B78D3A">
-        <v:rect id="_x0000_i1025" style="width:513.05pt;height:4pt" o:hralign="center" o:hrstd="t" o:hrnoshade="t" o:hr="t" fillcolor="#a0a0a0" stroked="f"/>
+        <v:rect id="_x0000_i1134" style="width:513.05pt;height:4pt" o:hralign="center" o:hrstd="t" o:hrnoshade="t" o:hr="t" fillcolor="#a0a0a0" stroked="f"/>
       </w:pict>
     </w:r>
   </w:p>

</xml_diff>

<commit_message>
Project Report version v3
</commit_message>
<xml_diff>
--- a/doc/HPC_Based_ImageManipulation.docx
+++ b/doc/HPC_Based_ImageManipulation.docx
@@ -11,6 +11,7 @@
           <w:sz w:val="20"/>
         </w:rPr>
       </w:pPr>
+      <w:proofErr w:type="spellStart"/>
       <w:r>
         <w:rPr>
           <w:rFonts w:ascii="Times New Roman" w:eastAsia="DFPOP-SB" w:hAnsi="Times New Roman"/>
@@ -19,6 +20,7 @@
         </w:rPr>
         <w:t>HPC_Based_ImageManipulation</w:t>
       </w:r>
+      <w:proofErr w:type="spellEnd"/>
     </w:p>
     <w:p>
       <w:pPr>
@@ -29,12 +31,21 @@
           <w:sz w:val="24"/>
         </w:rPr>
       </w:pPr>
+      <w:proofErr w:type="spellStart"/>
       <w:r>
         <w:rPr>
           <w:rFonts w:ascii="Times New Roman" w:eastAsia="DFPOP-SB" w:hAnsi="Times New Roman"/>
           <w:sz w:val="24"/>
         </w:rPr>
-        <w:t xml:space="preserve">Sangeethkumar I, Parthasarathy R, Ankitha M, Om Prakash, Animesh Kumar </w:t>
+        <w:t>Sangeethkumar</w:t>
+      </w:r>
+      <w:proofErr w:type="spellEnd"/>
+      <w:r>
+        <w:rPr>
+          <w:rFonts w:ascii="Times New Roman" w:eastAsia="DFPOP-SB" w:hAnsi="Times New Roman"/>
+          <w:sz w:val="24"/>
+        </w:rPr>
+        <w:t xml:space="preserve"> I, Parthasarathy R, Ankitha M, Om Prakash, Animesh Kumar </w:t>
       </w:r>
     </w:p>
     <w:p>
@@ -455,19 +466,7 @@
         <w:rPr>
           <w:rFonts w:ascii="Times New Roman" w:hAnsi="Times New Roman"/>
         </w:rPr>
-        <w:t>,</w:t>
-      </w:r>
-      <w:r>
-        <w:rPr>
-          <w:rFonts w:ascii="Times New Roman" w:hAnsi="Times New Roman"/>
-        </w:rPr>
-        <w:t xml:space="preserve"> becomes pertinent</w:t>
-      </w:r>
-      <w:r>
-        <w:rPr>
-          <w:rFonts w:ascii="Times New Roman" w:hAnsi="Times New Roman"/>
-        </w:rPr>
-        <w:t>.</w:t>
+        <w:t>, becomes pertinent.</w:t>
       </w:r>
     </w:p>
     <w:p>
@@ -571,7 +570,35 @@
         <w:rPr>
           <w:rFonts w:ascii="Times New Roman" w:hAnsi="Times New Roman"/>
         </w:rPr>
-        <w:t>sets up the environment, initializes variables, etc and it runs on the master thread. Parallel sections of the program (under omp pragma) start execution on multiple threads. (</w:t>
+        <w:t xml:space="preserve">sets up the environment, initializes variables, </w:t>
+      </w:r>
+      <w:proofErr w:type="spellStart"/>
+      <w:r>
+        <w:rPr>
+          <w:rFonts w:ascii="Times New Roman" w:hAnsi="Times New Roman"/>
+        </w:rPr>
+        <w:t>etc</w:t>
+      </w:r>
+      <w:proofErr w:type="spellEnd"/>
+      <w:r>
+        <w:rPr>
+          <w:rFonts w:ascii="Times New Roman" w:hAnsi="Times New Roman"/>
+        </w:rPr>
+        <w:t xml:space="preserve"> and it runs on the master thread. Parallel sections of the program (under </w:t>
+      </w:r>
+      <w:proofErr w:type="spellStart"/>
+      <w:r>
+        <w:rPr>
+          <w:rFonts w:ascii="Times New Roman" w:hAnsi="Times New Roman"/>
+        </w:rPr>
+        <w:t>omp</w:t>
+      </w:r>
+      <w:proofErr w:type="spellEnd"/>
+      <w:r>
+        <w:rPr>
+          <w:rFonts w:ascii="Times New Roman" w:hAnsi="Times New Roman"/>
+        </w:rPr>
+        <w:t xml:space="preserve"> pragma) start execution on multiple threads. (</w:t>
       </w:r>
       <w:proofErr w:type="gramStart"/>
       <w:r>
@@ -830,7 +857,27 @@
           <w:iCs/>
           <w:sz w:val="20"/>
         </w:rPr>
-        <w:t>" # pragma omp parallel for "</w:t>
+        <w:t xml:space="preserve">" # pragma </w:t>
+      </w:r>
+      <w:proofErr w:type="spellStart"/>
+      <w:r>
+        <w:rPr>
+          <w:rFonts w:ascii="Times New Roman" w:eastAsia="DFPOP-SB" w:hAnsi="Times New Roman"/>
+          <w:i/>
+          <w:iCs/>
+          <w:sz w:val="20"/>
+        </w:rPr>
+        <w:t>omp</w:t>
+      </w:r>
+      <w:proofErr w:type="spellEnd"/>
+      <w:r>
+        <w:rPr>
+          <w:rFonts w:ascii="Times New Roman" w:eastAsia="DFPOP-SB" w:hAnsi="Times New Roman"/>
+          <w:i/>
+          <w:iCs/>
+          <w:sz w:val="20"/>
+        </w:rPr>
+        <w:t xml:space="preserve"> parallel for "</w:t>
       </w:r>
       <w:r>
         <w:rPr>
@@ -934,24 +981,14 @@
       <w:r>
         <w:t xml:space="preserve">Figure </w:t>
       </w:r>
-      <w:r>
-        <w:fldChar w:fldCharType="begin"/>
-      </w:r>
-      <w:r>
-        <w:instrText xml:space="preserve"> SEQ Figure \* ARABIC </w:instrText>
-      </w:r>
-      <w:r>
-        <w:fldChar w:fldCharType="separate"/>
-      </w:r>
-      <w:r>
-        <w:rPr>
-          <w:noProof/>
-        </w:rPr>
-        <w:t>1</w:t>
-      </w:r>
-      <w:r>
-        <w:fldChar w:fldCharType="end"/>
-      </w:r>
+      <w:fldSimple w:instr=" SEQ Figure \* ARABIC ">
+        <w:r>
+          <w:rPr>
+            <w:noProof/>
+          </w:rPr>
+          <w:t>1</w:t>
+        </w:r>
+      </w:fldSimple>
       <w:r>
         <w:t xml:space="preserve"> - OpenMP Image Augmentation Flow</w:t>
       </w:r>
@@ -1010,7 +1047,23 @@
           <w:rFonts w:ascii="Times New Roman" w:eastAsia="DFPOP-SB" w:hAnsi="Times New Roman"/>
           <w:sz w:val="20"/>
         </w:rPr>
-        <w:t>General CUDA flow includes Computation on the Host, Computation on the Device, Memory transfer from Host to Device and Device to Host, and CUDA Kernel calls. Code/Logic that can be parallelised is identified and allocated to different threads to generate the final augmented image.</w:t>
+        <w:t xml:space="preserve">General CUDA flow includes Computation on the Host, Computation on the Device, Memory transfer from Host to Device and Device to Host, and CUDA Kernel calls. Code/Logic that can be </w:t>
+      </w:r>
+      <w:proofErr w:type="spellStart"/>
+      <w:r>
+        <w:rPr>
+          <w:rFonts w:ascii="Times New Roman" w:eastAsia="DFPOP-SB" w:hAnsi="Times New Roman"/>
+          <w:sz w:val="20"/>
+        </w:rPr>
+        <w:t>parallelised</w:t>
+      </w:r>
+      <w:proofErr w:type="spellEnd"/>
+      <w:r>
+        <w:rPr>
+          <w:rFonts w:ascii="Times New Roman" w:eastAsia="DFPOP-SB" w:hAnsi="Times New Roman"/>
+          <w:sz w:val="20"/>
+        </w:rPr>
+        <w:t xml:space="preserve"> is identified and allocated to different threads to generate the final augmented image.</w:t>
       </w:r>
     </w:p>
     <w:p>
@@ -1090,24 +1143,14 @@
       <w:r>
         <w:t xml:space="preserve">Figure </w:t>
       </w:r>
-      <w:r>
-        <w:fldChar w:fldCharType="begin"/>
-      </w:r>
-      <w:r>
-        <w:instrText xml:space="preserve"> SEQ Figure \* ARABIC </w:instrText>
-      </w:r>
-      <w:r>
-        <w:fldChar w:fldCharType="separate"/>
-      </w:r>
-      <w:r>
-        <w:rPr>
-          <w:noProof/>
-        </w:rPr>
-        <w:t>2</w:t>
-      </w:r>
-      <w:r>
-        <w:fldChar w:fldCharType="end"/>
-      </w:r>
+      <w:fldSimple w:instr=" SEQ Figure \* ARABIC ">
+        <w:r>
+          <w:rPr>
+            <w:noProof/>
+          </w:rPr>
+          <w:t>2</w:t>
+        </w:r>
+      </w:fldSimple>
       <w:r>
         <w:t xml:space="preserve"> - CUDA Image Augmentation Flow</w:t>
       </w:r>
@@ -1203,12 +1246,21 @@
           <w:sz w:val="20"/>
         </w:rPr>
       </w:pPr>
-      <w:r>
-        <w:rPr>
-          <w:rFonts w:ascii="Times New Roman" w:eastAsia="DFPOP-SB" w:hAnsi="Times New Roman"/>
-          <w:sz w:val="20"/>
-        </w:rPr>
-        <w:t xml:space="preserve">OpenCv C++ was another method that was used to load and save the images. This required a lot of effort since the loaded image was stored as a Mat datatype and processing the Mat datatype was quite tedious. Also, </w:t>
+      <w:proofErr w:type="spellStart"/>
+      <w:r>
+        <w:rPr>
+          <w:rFonts w:ascii="Times New Roman" w:eastAsia="DFPOP-SB" w:hAnsi="Times New Roman"/>
+          <w:sz w:val="20"/>
+        </w:rPr>
+        <w:t>OpenCv</w:t>
+      </w:r>
+      <w:proofErr w:type="spellEnd"/>
+      <w:r>
+        <w:rPr>
+          <w:rFonts w:ascii="Times New Roman" w:eastAsia="DFPOP-SB" w:hAnsi="Times New Roman"/>
+          <w:sz w:val="20"/>
+        </w:rPr>
+        <w:t xml:space="preserve"> C++ was another method that was used to load and save the images. This required a lot of effort since the loaded image was stored as a Mat datatype and processing the Mat datatype was quite tedious. Also, </w:t>
       </w:r>
       <w:r>
         <w:rPr>
@@ -1312,7 +1364,39 @@
           <w:rFonts w:ascii="Times New Roman" w:eastAsia="DFPOP-SB" w:hAnsi="Times New Roman"/>
           <w:sz w:val="20"/>
         </w:rPr>
-        <w:t>LodePNG is a header that helps one load PNG extension images of any size onto C/C++. It offers different in-built functions that helps one to encode an image into a vector of characters that contain the RBGAlpha information, as well as decode a character array/vector of RBGAlpha information back into a PNG image.</w:t>
+        <w:t xml:space="preserve">LodePNG is a header that helps one load PNG extension images of any size onto C/C++. It offers different in-built functions that helps one to encode an image into a vector of characters that contain the </w:t>
+      </w:r>
+      <w:proofErr w:type="spellStart"/>
+      <w:r>
+        <w:rPr>
+          <w:rFonts w:ascii="Times New Roman" w:eastAsia="DFPOP-SB" w:hAnsi="Times New Roman"/>
+          <w:sz w:val="20"/>
+        </w:rPr>
+        <w:t>RBGAlpha</w:t>
+      </w:r>
+      <w:proofErr w:type="spellEnd"/>
+      <w:r>
+        <w:rPr>
+          <w:rFonts w:ascii="Times New Roman" w:eastAsia="DFPOP-SB" w:hAnsi="Times New Roman"/>
+          <w:sz w:val="20"/>
+        </w:rPr>
+        <w:t xml:space="preserve"> information, as well as decode a character array/vector of </w:t>
+      </w:r>
+      <w:proofErr w:type="spellStart"/>
+      <w:r>
+        <w:rPr>
+          <w:rFonts w:ascii="Times New Roman" w:eastAsia="DFPOP-SB" w:hAnsi="Times New Roman"/>
+          <w:sz w:val="20"/>
+        </w:rPr>
+        <w:t>RBGAlpha</w:t>
+      </w:r>
+      <w:proofErr w:type="spellEnd"/>
+      <w:r>
+        <w:rPr>
+          <w:rFonts w:ascii="Times New Roman" w:eastAsia="DFPOP-SB" w:hAnsi="Times New Roman"/>
+          <w:sz w:val="20"/>
+        </w:rPr>
+        <w:t xml:space="preserve"> information back into a PNG image.</w:t>
       </w:r>
     </w:p>
     <w:p>
@@ -1374,21 +1458,7 @@
           <w:rFonts w:ascii="Times New Roman" w:eastAsia="DFPOP-SB" w:hAnsi="Times New Roman"/>
           <w:sz w:val="20"/>
         </w:rPr>
-        <w:t xml:space="preserve">Fist, a CPU based image augmentation </w:t>
-      </w:r>
-      <w:r>
-        <w:rPr>
-          <w:rFonts w:ascii="Times New Roman" w:eastAsia="DFPOP-SB" w:hAnsi="Times New Roman"/>
-          <w:sz w:val="20"/>
-        </w:rPr>
-        <w:t>(Vertical Flip and Horizontal Flip)</w:t>
-      </w:r>
-      <w:r>
-        <w:rPr>
-          <w:rFonts w:ascii="Times New Roman" w:eastAsia="DFPOP-SB" w:hAnsi="Times New Roman"/>
-          <w:sz w:val="20"/>
-        </w:rPr>
-        <w:t xml:space="preserve"> was implemented where every iteration</w:t>
+        <w:t>Fist, a CPU based image augmentation (Vertical Flip and Horizontal Flip) was implemented where every iteration</w:t>
       </w:r>
       <w:r>
         <w:rPr>
@@ -1434,6 +1504,7 @@
         </w:rPr>
         <w:t xml:space="preserve">done using this header using a CUDA based implementation. For vertical flip, the pixel manipulation was done on a 1-D grid of blocks each with 32 threads, and the CUDA kernel took care of flipping the pixels. For horizontal flipping, image manipulation was done on a 2-D grid of blocks with 32 threads each, and the CUDA kernel took care of properly flipping the pixel from the right rows and columns. The major problem that was faced was that while flipping the pixels, the RBG proportions changed and hence the image color changed. This method of loading images was dropped and </w:t>
       </w:r>
+      <w:proofErr w:type="spellStart"/>
       <w:r>
         <w:rPr>
           <w:rFonts w:ascii="Times New Roman" w:eastAsia="DFPOP-SB" w:hAnsi="Times New Roman"/>
@@ -1441,6 +1512,7 @@
         </w:rPr>
         <w:t>stbi</w:t>
       </w:r>
+      <w:proofErr w:type="spellEnd"/>
       <w:r>
         <w:rPr>
           <w:rFonts w:ascii="Times New Roman" w:eastAsia="DFPOP-SB" w:hAnsi="Times New Roman"/>
@@ -1528,24 +1600,14 @@
       <w:r>
         <w:t xml:space="preserve">Figure </w:t>
       </w:r>
-      <w:r>
-        <w:fldChar w:fldCharType="begin"/>
-      </w:r>
-      <w:r>
-        <w:instrText xml:space="preserve"> SEQ Figure \* ARABIC </w:instrText>
-      </w:r>
-      <w:r>
-        <w:fldChar w:fldCharType="separate"/>
-      </w:r>
-      <w:r>
-        <w:rPr>
-          <w:noProof/>
-        </w:rPr>
-        <w:t>3</w:t>
-      </w:r>
-      <w:r>
-        <w:fldChar w:fldCharType="end"/>
-      </w:r>
+      <w:fldSimple w:instr=" SEQ Figure \* ARABIC ">
+        <w:r>
+          <w:rPr>
+            <w:noProof/>
+          </w:rPr>
+          <w:t>3</w:t>
+        </w:r>
+      </w:fldSimple>
       <w:r>
         <w:t xml:space="preserve"> - Vertical Flip using LodePNG</w:t>
       </w:r>
@@ -1620,124 +1682,193 @@
       <w:r>
         <w:t xml:space="preserve">Figure </w:t>
       </w:r>
-      <w:r>
-        <w:fldChar w:fldCharType="begin"/>
-      </w:r>
-      <w:r>
-        <w:instrText xml:space="preserve"> SEQ Figure \* ARABIC </w:instrText>
-      </w:r>
-      <w:r>
-        <w:fldChar w:fldCharType="separate"/>
-      </w:r>
-      <w:r>
-        <w:rPr>
-          <w:noProof/>
+      <w:fldSimple w:instr=" SEQ Figure \* ARABIC ">
+        <w:r>
+          <w:rPr>
+            <w:noProof/>
+          </w:rPr>
+          <w:t>4</w:t>
+        </w:r>
+      </w:fldSimple>
+      <w:r>
+        <w:t xml:space="preserve"> - Horizontal Flip using LodePNG</w:t>
+      </w:r>
+    </w:p>
+    <w:p>
+      <w:pPr>
+        <w:spacing w:line="200" w:lineRule="atLeast"/>
+        <w:rPr>
+          <w:rFonts w:ascii="Times New Roman" w:eastAsia="DFPOP-SB" w:hAnsi="Times New Roman"/>
+          <w:b/>
+          <w:bCs/>
+          <w:sz w:val="20"/>
+        </w:rPr>
+      </w:pPr>
+      <w:r>
+        <w:rPr>
+          <w:rFonts w:ascii="Times New Roman" w:eastAsia="DFPOP-SB" w:hAnsi="Times New Roman"/>
+          <w:b/>
+          <w:bCs/>
+          <w:sz w:val="20"/>
+        </w:rPr>
+        <w:t>STB</w:t>
+      </w:r>
+    </w:p>
+    <w:p>
+      <w:pPr>
+        <w:spacing w:line="200" w:lineRule="atLeast"/>
+        <w:rPr>
+          <w:rFonts w:ascii="Times New Roman" w:eastAsia="DFPOP-SB" w:hAnsi="Times New Roman"/>
+          <w:sz w:val="20"/>
+        </w:rPr>
+      </w:pPr>
+    </w:p>
+    <w:p>
+      <w:pPr>
+        <w:spacing w:line="200" w:lineRule="atLeast"/>
+        <w:rPr>
+          <w:rFonts w:ascii="Times New Roman" w:eastAsia="DFPOP-SB" w:hAnsi="Times New Roman"/>
+          <w:sz w:val="20"/>
+        </w:rPr>
+      </w:pPr>
+      <w:proofErr w:type="spellStart"/>
+      <w:r>
+        <w:rPr>
+          <w:rFonts w:ascii="Times New Roman" w:eastAsia="DFPOP-SB" w:hAnsi="Times New Roman"/>
+          <w:sz w:val="20"/>
+        </w:rPr>
+        <w:t>Stb_image</w:t>
+      </w:r>
+      <w:proofErr w:type="spellEnd"/>
+      <w:r>
+        <w:rPr>
+          <w:rFonts w:ascii="Times New Roman" w:eastAsia="DFPOP-SB" w:hAnsi="Times New Roman"/>
+          <w:sz w:val="20"/>
+        </w:rPr>
+        <w:t xml:space="preserve"> libraries have been used to read and write the images for </w:t>
+      </w:r>
+      <w:r>
+        <w:rPr>
+          <w:rFonts w:ascii="Times New Roman" w:eastAsia="DFPOP-SB" w:hAnsi="Times New Roman"/>
+          <w:sz w:val="20"/>
+        </w:rPr>
+        <w:t>CUDA based</w:t>
+      </w:r>
+      <w:r>
+        <w:rPr>
+          <w:rFonts w:ascii="Times New Roman" w:eastAsia="DFPOP-SB" w:hAnsi="Times New Roman"/>
+          <w:sz w:val="20"/>
+        </w:rPr>
+        <w:t xml:space="preserve"> HPC implementation</w:t>
+      </w:r>
+      <w:r>
+        <w:rPr>
+          <w:rFonts w:ascii="Times New Roman" w:eastAsia="DFPOP-SB" w:hAnsi="Times New Roman"/>
+          <w:sz w:val="20"/>
+        </w:rPr>
+        <w:t xml:space="preserve"> of image augmentation (Vertical Flip, Horizontal Flip, Rotate, Scaling)</w:t>
+      </w:r>
+      <w:r>
+        <w:rPr>
+          <w:rFonts w:ascii="Times New Roman" w:eastAsia="DFPOP-SB" w:hAnsi="Times New Roman"/>
+          <w:sz w:val="20"/>
+        </w:rPr>
+        <w:t>.</w:t>
+      </w:r>
+    </w:p>
+    <w:p>
+      <w:pPr>
+        <w:spacing w:line="200" w:lineRule="atLeast"/>
+        <w:rPr>
+          <w:rFonts w:ascii="Times New Roman" w:eastAsia="DFPOP-SB" w:hAnsi="Times New Roman"/>
+          <w:sz w:val="20"/>
+        </w:rPr>
+      </w:pPr>
+      <w:r>
+        <w:rPr>
+          <w:rFonts w:ascii="Times New Roman" w:eastAsia="DFPOP-SB" w:hAnsi="Times New Roman"/>
+          <w:sz w:val="20"/>
+        </w:rPr>
+        <w:t xml:space="preserve">STB_IMAGE_IMPLEMENTATION has to be defined the before including the </w:t>
+      </w:r>
+      <w:proofErr w:type="spellStart"/>
+      <w:r>
+        <w:rPr>
+          <w:rFonts w:ascii="Times New Roman" w:eastAsia="DFPOP-SB" w:hAnsi="Times New Roman"/>
+          <w:sz w:val="20"/>
+        </w:rPr>
+        <w:t>stb_image.h</w:t>
+      </w:r>
+      <w:proofErr w:type="spellEnd"/>
+      <w:r>
+        <w:rPr>
+          <w:rFonts w:ascii="Times New Roman" w:eastAsia="DFPOP-SB" w:hAnsi="Times New Roman"/>
+          <w:sz w:val="20"/>
+        </w:rPr>
+        <w:t xml:space="preserve"> header for reading the image and STB_IMAGE_WRITE_IMPLEMENTATION has to be defined </w:t>
+      </w:r>
+      <w:r>
+        <w:rPr>
+          <w:rFonts w:ascii="Times New Roman" w:eastAsia="DFPOP-SB" w:hAnsi="Times New Roman"/>
+          <w:sz w:val="20"/>
+        </w:rPr>
+        <w:t xml:space="preserve">for writing an image. It offers an in-built function </w:t>
+      </w:r>
+      <w:proofErr w:type="spellStart"/>
+      <w:r>
+        <w:rPr>
+          <w:rFonts w:ascii="Times New Roman" w:eastAsia="DFPOP-SB" w:hAnsi="Times New Roman"/>
+          <w:sz w:val="20"/>
+        </w:rPr>
+        <w:t>stbi_load</w:t>
+      </w:r>
+      <w:proofErr w:type="spellEnd"/>
+      <w:r>
+        <w:rPr>
+          <w:rFonts w:ascii="Times New Roman" w:eastAsia="DFPOP-SB" w:hAnsi="Times New Roman"/>
+          <w:sz w:val="20"/>
+        </w:rPr>
+        <w:t xml:space="preserve"> for loading an image which receives the image file path, width and number of channels as the arguments. This also gives</w:t>
+      </w:r>
+      <w:r>
+        <w:rPr>
+          <w:rFonts w:ascii="Times New Roman" w:eastAsia="DFPOP-SB" w:hAnsi="Times New Roman"/>
+          <w:sz w:val="20"/>
+        </w:rPr>
+        <w:t xml:space="preserve"> </w:t>
+      </w:r>
+      <w:r>
+        <w:rPr>
+          <w:rFonts w:ascii="Times New Roman" w:eastAsia="DFPOP-SB" w:hAnsi="Times New Roman"/>
+          <w:sz w:val="20"/>
+        </w:rPr>
+        <w:t xml:space="preserve">the flexibility to load </w:t>
+      </w:r>
+      <w:proofErr w:type="spellStart"/>
+      <w:r>
+        <w:rPr>
+          <w:rFonts w:ascii="Times New Roman" w:eastAsia="DFPOP-SB" w:hAnsi="Times New Roman"/>
+          <w:sz w:val="20"/>
+        </w:rPr>
+        <w:t>upto</w:t>
+      </w:r>
+      <w:proofErr w:type="spellEnd"/>
+      <w:r>
+        <w:rPr>
+          <w:rFonts w:ascii="Times New Roman" w:eastAsia="DFPOP-SB" w:hAnsi="Times New Roman"/>
+          <w:sz w:val="20"/>
+        </w:rPr>
+        <w:t xml:space="preserve"> 3 channels for a </w:t>
+      </w:r>
+      <w:proofErr w:type="gramStart"/>
+      <w:r>
+        <w:rPr>
+          <w:rFonts w:ascii="Times New Roman" w:eastAsia="DFPOP-SB" w:hAnsi="Times New Roman"/>
+          <w:sz w:val="20"/>
         </w:rPr>
         <w:t>4</w:t>
       </w:r>
       <w:r>
-        <w:fldChar w:fldCharType="end"/>
-      </w:r>
-      <w:r>
-        <w:t xml:space="preserve"> - Horizontal Flip using LodePNG</w:t>
-      </w:r>
-    </w:p>
-    <w:p>
-      <w:pPr>
-        <w:spacing w:line="200" w:lineRule="atLeast"/>
-        <w:rPr>
-          <w:rFonts w:ascii="Times New Roman" w:eastAsia="DFPOP-SB" w:hAnsi="Times New Roman"/>
-          <w:b/>
-          <w:bCs/>
-          <w:sz w:val="20"/>
-        </w:rPr>
-      </w:pPr>
-      <w:r>
-        <w:rPr>
-          <w:rFonts w:ascii="Times New Roman" w:eastAsia="DFPOP-SB" w:hAnsi="Times New Roman"/>
-          <w:b/>
-          <w:bCs/>
-          <w:sz w:val="20"/>
-        </w:rPr>
-        <w:t>STB</w:t>
-      </w:r>
-    </w:p>
-    <w:p>
-      <w:pPr>
-        <w:spacing w:line="200" w:lineRule="atLeast"/>
-        <w:rPr>
-          <w:rFonts w:ascii="Times New Roman" w:eastAsia="DFPOP-SB" w:hAnsi="Times New Roman"/>
-          <w:sz w:val="20"/>
-        </w:rPr>
-      </w:pPr>
-    </w:p>
-    <w:p>
-      <w:pPr>
-        <w:spacing w:line="200" w:lineRule="atLeast"/>
-        <w:rPr>
-          <w:rFonts w:ascii="Times New Roman" w:eastAsia="DFPOP-SB" w:hAnsi="Times New Roman"/>
-          <w:sz w:val="20"/>
-        </w:rPr>
-      </w:pPr>
-      <w:r>
-        <w:rPr>
-          <w:rFonts w:ascii="Times New Roman" w:eastAsia="DFPOP-SB" w:hAnsi="Times New Roman"/>
-          <w:sz w:val="20"/>
-        </w:rPr>
-        <w:t xml:space="preserve">Stb_image libraries have been used to read and write the images for </w:t>
-      </w:r>
-      <w:r>
-        <w:rPr>
-          <w:rFonts w:ascii="Times New Roman" w:eastAsia="DFPOP-SB" w:hAnsi="Times New Roman"/>
-          <w:sz w:val="20"/>
-        </w:rPr>
-        <w:t>CUDA based</w:t>
-      </w:r>
-      <w:r>
-        <w:rPr>
-          <w:rFonts w:ascii="Times New Roman" w:eastAsia="DFPOP-SB" w:hAnsi="Times New Roman"/>
-          <w:sz w:val="20"/>
-        </w:rPr>
-        <w:t xml:space="preserve"> HPC implementation</w:t>
-      </w:r>
-      <w:r>
-        <w:rPr>
-          <w:rFonts w:ascii="Times New Roman" w:eastAsia="DFPOP-SB" w:hAnsi="Times New Roman"/>
-          <w:sz w:val="20"/>
-        </w:rPr>
-        <w:t xml:space="preserve"> of image augmentation (Vertical Flip, Horizontal Flip, Rotate, Scaling)</w:t>
-      </w:r>
-      <w:r>
-        <w:rPr>
-          <w:rFonts w:ascii="Times New Roman" w:eastAsia="DFPOP-SB" w:hAnsi="Times New Roman"/>
-          <w:sz w:val="20"/>
-        </w:rPr>
-        <w:t>.</w:t>
-      </w:r>
-    </w:p>
-    <w:p>
-      <w:pPr>
-        <w:spacing w:line="200" w:lineRule="atLeast"/>
-        <w:rPr>
-          <w:rFonts w:ascii="Times New Roman" w:eastAsia="DFPOP-SB" w:hAnsi="Times New Roman"/>
-          <w:sz w:val="20"/>
-        </w:rPr>
-      </w:pPr>
-      <w:r>
-        <w:rPr>
-          <w:rFonts w:ascii="Times New Roman" w:eastAsia="DFPOP-SB" w:hAnsi="Times New Roman"/>
-          <w:sz w:val="20"/>
-        </w:rPr>
-        <w:t xml:space="preserve">STB_IMAGE_IMPLEMENTATION has to be defined the before including the stb_image.h header for reading the image and STB_IMAGE_WRITE_IMPLEMENTATION has to be defined </w:t>
-      </w:r>
-      <w:r>
-        <w:rPr>
-          <w:rFonts w:ascii="Times New Roman" w:eastAsia="DFPOP-SB" w:hAnsi="Times New Roman"/>
-          <w:sz w:val="20"/>
-        </w:rPr>
-        <w:t>for writing an image. It offers an in-built function stbi_load for loading an image which receives the image file path, width and number of channels as the arguments. This also gives</w:t>
-      </w:r>
-      <w:r>
         <w:rPr>
           <w:rFonts w:ascii="Times New Roman" w:eastAsia="DFPOP-SB" w:hAnsi="Times New Roman"/>
           <w:sz w:val="20"/>
@@ -1749,16 +1880,59 @@
           <w:rFonts w:ascii="Times New Roman" w:eastAsia="DFPOP-SB" w:hAnsi="Times New Roman"/>
           <w:sz w:val="20"/>
         </w:rPr>
-        <w:t xml:space="preserve">the flexibility to load upto 3 channels for a </w:t>
-      </w:r>
+        <w:t>channel</w:t>
+      </w:r>
+      <w:proofErr w:type="gramEnd"/>
+      <w:r>
+        <w:rPr>
+          <w:rFonts w:ascii="Times New Roman" w:eastAsia="DFPOP-SB" w:hAnsi="Times New Roman"/>
+          <w:sz w:val="20"/>
+        </w:rPr>
+        <w:t xml:space="preserve"> image. Similarly, </w:t>
+      </w:r>
+      <w:proofErr w:type="spellStart"/>
+      <w:r>
+        <w:rPr>
+          <w:rFonts w:ascii="Times New Roman" w:eastAsia="DFPOP-SB" w:hAnsi="Times New Roman"/>
+          <w:sz w:val="20"/>
+        </w:rPr>
+        <w:t>stibi_image_write</w:t>
+      </w:r>
+      <w:proofErr w:type="spellEnd"/>
+      <w:r>
+        <w:rPr>
+          <w:rFonts w:ascii="Times New Roman" w:eastAsia="DFPOP-SB" w:hAnsi="Times New Roman"/>
+          <w:sz w:val="20"/>
+        </w:rPr>
+        <w:t xml:space="preserve"> functions can be used to save back the image in the disk. This library offers much more </w:t>
+      </w:r>
+      <w:proofErr w:type="spellStart"/>
+      <w:r>
+        <w:rPr>
+          <w:rFonts w:ascii="Times New Roman" w:eastAsia="DFPOP-SB" w:hAnsi="Times New Roman"/>
+          <w:sz w:val="20"/>
+        </w:rPr>
+        <w:t>flexibilty</w:t>
+      </w:r>
+      <w:proofErr w:type="spellEnd"/>
+      <w:r>
+        <w:rPr>
+          <w:rFonts w:ascii="Times New Roman" w:eastAsia="DFPOP-SB" w:hAnsi="Times New Roman"/>
+          <w:sz w:val="20"/>
+        </w:rPr>
+        <w:t xml:space="preserve"> than the LodePNG as it supports multiple extensions of the image such as </w:t>
+      </w:r>
+      <w:proofErr w:type="spellStart"/>
       <w:proofErr w:type="gramStart"/>
       <w:r>
         <w:rPr>
           <w:rFonts w:ascii="Times New Roman" w:eastAsia="DFPOP-SB" w:hAnsi="Times New Roman"/>
           <w:sz w:val="20"/>
         </w:rPr>
-        <w:t>4</w:t>
-      </w:r>
+        <w:t>jpg,png</w:t>
+      </w:r>
+      <w:proofErr w:type="spellEnd"/>
+      <w:proofErr w:type="gramEnd"/>
       <w:r>
         <w:rPr>
           <w:rFonts w:ascii="Times New Roman" w:eastAsia="DFPOP-SB" w:hAnsi="Times New Roman"/>
@@ -1766,36 +1940,21 @@
         </w:rPr>
         <w:t xml:space="preserve"> </w:t>
       </w:r>
-      <w:r>
-        <w:rPr>
-          <w:rFonts w:ascii="Times New Roman" w:eastAsia="DFPOP-SB" w:hAnsi="Times New Roman"/>
-          <w:sz w:val="20"/>
-        </w:rPr>
-        <w:t>channel</w:t>
-      </w:r>
-      <w:proofErr w:type="gramEnd"/>
-      <w:r>
-        <w:rPr>
-          <w:rFonts w:ascii="Times New Roman" w:eastAsia="DFPOP-SB" w:hAnsi="Times New Roman"/>
-          <w:sz w:val="20"/>
-        </w:rPr>
-        <w:t xml:space="preserve"> image. Similarly, stibi_image_write functions can be used to save back the image in the disk. This library offers much more flexibilty than the LodePNG as it supports multiple extensions of the image such as </w:t>
-      </w:r>
-      <w:proofErr w:type="gramStart"/>
-      <w:r>
-        <w:rPr>
-          <w:rFonts w:ascii="Times New Roman" w:eastAsia="DFPOP-SB" w:hAnsi="Times New Roman"/>
-          <w:sz w:val="20"/>
-        </w:rPr>
-        <w:t>jpg,png</w:t>
-      </w:r>
-      <w:proofErr w:type="gramEnd"/>
-      <w:r>
-        <w:rPr>
-          <w:rFonts w:ascii="Times New Roman" w:eastAsia="DFPOP-SB" w:hAnsi="Times New Roman"/>
-          <w:sz w:val="20"/>
-        </w:rPr>
-        <w:t xml:space="preserve"> etc and was also easier to do the image processing the loaded image and write back the processed image.</w:t>
+      <w:proofErr w:type="spellStart"/>
+      <w:r>
+        <w:rPr>
+          <w:rFonts w:ascii="Times New Roman" w:eastAsia="DFPOP-SB" w:hAnsi="Times New Roman"/>
+          <w:sz w:val="20"/>
+        </w:rPr>
+        <w:t>etc</w:t>
+      </w:r>
+      <w:proofErr w:type="spellEnd"/>
+      <w:r>
+        <w:rPr>
+          <w:rFonts w:ascii="Times New Roman" w:eastAsia="DFPOP-SB" w:hAnsi="Times New Roman"/>
+          <w:sz w:val="20"/>
+        </w:rPr>
+        <w:t xml:space="preserve"> and was also easier to do the image processing the loaded image and write back the processed image.</w:t>
       </w:r>
       <w:r>
         <w:rPr>
@@ -1889,24 +2048,14 @@
       <w:r>
         <w:t xml:space="preserve">Figure </w:t>
       </w:r>
-      <w:r>
-        <w:fldChar w:fldCharType="begin"/>
-      </w:r>
-      <w:r>
-        <w:instrText xml:space="preserve"> SEQ Figure \* ARABIC </w:instrText>
-      </w:r>
-      <w:r>
-        <w:fldChar w:fldCharType="separate"/>
-      </w:r>
-      <w:r>
-        <w:rPr>
-          <w:noProof/>
-        </w:rPr>
-        <w:t>5</w:t>
-      </w:r>
-      <w:r>
-        <w:fldChar w:fldCharType="end"/>
-      </w:r>
+      <w:fldSimple w:instr=" SEQ Figure \* ARABIC ">
+        <w:r>
+          <w:rPr>
+            <w:noProof/>
+          </w:rPr>
+          <w:t>5</w:t>
+        </w:r>
+      </w:fldSimple>
       <w:r>
         <w:t xml:space="preserve"> - Horizontal Flip using STBI</w:t>
       </w:r>
@@ -1991,24 +2140,14 @@
       <w:r>
         <w:t xml:space="preserve">Figure </w:t>
       </w:r>
-      <w:r>
-        <w:fldChar w:fldCharType="begin"/>
-      </w:r>
-      <w:r>
-        <w:instrText xml:space="preserve"> SEQ Figure \* ARABIC </w:instrText>
-      </w:r>
-      <w:r>
-        <w:fldChar w:fldCharType="separate"/>
-      </w:r>
-      <w:r>
-        <w:rPr>
-          <w:noProof/>
-        </w:rPr>
-        <w:t>6</w:t>
-      </w:r>
-      <w:r>
-        <w:fldChar w:fldCharType="end"/>
-      </w:r>
+      <w:fldSimple w:instr=" SEQ Figure \* ARABIC ">
+        <w:r>
+          <w:rPr>
+            <w:noProof/>
+          </w:rPr>
+          <w:t>6</w:t>
+        </w:r>
+      </w:fldSimple>
       <w:r>
         <w:t xml:space="preserve"> </w:t>
       </w:r>
@@ -2101,24 +2240,14 @@
       <w:r>
         <w:t xml:space="preserve">Figure </w:t>
       </w:r>
-      <w:r>
-        <w:fldChar w:fldCharType="begin"/>
-      </w:r>
-      <w:r>
-        <w:instrText xml:space="preserve"> SEQ Figure \* ARABIC </w:instrText>
-      </w:r>
-      <w:r>
-        <w:fldChar w:fldCharType="separate"/>
-      </w:r>
-      <w:r>
-        <w:rPr>
-          <w:noProof/>
-        </w:rPr>
-        <w:t>7</w:t>
-      </w:r>
-      <w:r>
-        <w:fldChar w:fldCharType="end"/>
-      </w:r>
+      <w:fldSimple w:instr=" SEQ Figure \* ARABIC ">
+        <w:r>
+          <w:rPr>
+            <w:noProof/>
+          </w:rPr>
+          <w:t>7</w:t>
+        </w:r>
+      </w:fldSimple>
       <w:r>
         <w:t xml:space="preserve"> - Image Rotation</w:t>
       </w:r>
@@ -2205,24 +2334,14 @@
       <w:r>
         <w:t xml:space="preserve">Figure </w:t>
       </w:r>
-      <w:r>
-        <w:fldChar w:fldCharType="begin"/>
-      </w:r>
-      <w:r>
-        <w:instrText xml:space="preserve"> SEQ Figure \* ARABIC </w:instrText>
-      </w:r>
-      <w:r>
-        <w:fldChar w:fldCharType="separate"/>
-      </w:r>
-      <w:r>
-        <w:rPr>
-          <w:noProof/>
-        </w:rPr>
-        <w:t>8</w:t>
-      </w:r>
-      <w:r>
-        <w:fldChar w:fldCharType="end"/>
-      </w:r>
+      <w:fldSimple w:instr=" SEQ Figure \* ARABIC ">
+        <w:r>
+          <w:rPr>
+            <w:noProof/>
+          </w:rPr>
+          <w:t>8</w:t>
+        </w:r>
+      </w:fldSimple>
       <w:r>
         <w:t xml:space="preserve"> - Image scaled-up from 7952x5304px to 31808x21216px</w:t>
       </w:r>
@@ -2292,24 +2411,14 @@
       <w:r>
         <w:t xml:space="preserve">Figure </w:t>
       </w:r>
-      <w:r>
-        <w:fldChar w:fldCharType="begin"/>
-      </w:r>
-      <w:r>
-        <w:instrText xml:space="preserve"> SEQ Figure \* ARABIC </w:instrText>
-      </w:r>
-      <w:r>
-        <w:fldChar w:fldCharType="separate"/>
-      </w:r>
-      <w:r>
-        <w:rPr>
-          <w:noProof/>
-        </w:rPr>
-        <w:t>9</w:t>
-      </w:r>
-      <w:r>
-        <w:fldChar w:fldCharType="end"/>
-      </w:r>
+      <w:fldSimple w:instr=" SEQ Figure \* ARABIC ">
+        <w:r>
+          <w:rPr>
+            <w:noProof/>
+          </w:rPr>
+          <w:t>9</w:t>
+        </w:r>
+      </w:fldSimple>
       <w:r>
         <w:t xml:space="preserve"> -</w:t>
       </w:r>
@@ -2359,78 +2468,52 @@
           <w:bCs/>
           <w:sz w:val="20"/>
         </w:rPr>
-        <w:t>C – DATA VERSION MAINTANENCE</w:t>
-      </w:r>
-    </w:p>
-    <w:p>
-      <w:pPr>
-        <w:spacing w:line="200" w:lineRule="atLeast"/>
+        <w:t xml:space="preserve">C – </w:t>
+      </w:r>
+      <w:r>
         <w:rPr>
           <w:rFonts w:ascii="Times New Roman" w:eastAsia="DFPOP-SB" w:hAnsi="Times New Roman"/>
           <w:b/>
           <w:bCs/>
-          <w:color w:val="FF0000"/>
-          <w:sz w:val="20"/>
-        </w:rPr>
-      </w:pPr>
+          <w:sz w:val="20"/>
+        </w:rPr>
+        <w:t>CODE</w:t>
+      </w:r>
       <w:r>
         <w:rPr>
           <w:rFonts w:ascii="Times New Roman" w:eastAsia="DFPOP-SB" w:hAnsi="Times New Roman"/>
           <w:b/>
           <w:bCs/>
-          <w:color w:val="FF0000"/>
-          <w:sz w:val="20"/>
-        </w:rPr>
-        <w:t>Add content here</w:t>
-      </w:r>
-    </w:p>
-    <w:p>
-      <w:pPr>
-        <w:spacing w:line="200" w:lineRule="atLeast"/>
-        <w:rPr>
-          <w:rFonts w:ascii="Times New Roman" w:eastAsia="DFPOP-SB" w:hAnsi="Times New Roman"/>
-          <w:sz w:val="20"/>
-        </w:rPr>
-      </w:pPr>
-    </w:p>
-    <w:p>
-      <w:pPr>
-        <w:spacing w:line="200" w:lineRule="atLeast"/>
-        <w:ind w:firstLine="180"/>
-        <w:jc w:val="center"/>
-        <w:rPr>
-          <w:rFonts w:ascii="Times New Roman" w:eastAsia="DFPOP-SB" w:hAnsi="Times New Roman"/>
-          <w:b/>
-          <w:smallCaps/>
-          <w:sz w:val="20"/>
-        </w:rPr>
-      </w:pPr>
-      <w:r>
-        <w:rPr>
-          <w:rFonts w:ascii="Times New Roman" w:eastAsia="DFPOP-SB" w:hAnsi="Times New Roman"/>
-          <w:b/>
-          <w:smallCaps/>
-          <w:sz w:val="20"/>
-        </w:rPr>
-        <w:t>Section III</w:t>
-      </w:r>
-      <w:r>
-        <w:rPr>
-          <w:rFonts w:ascii="Times New Roman" w:eastAsia="DFPOP-SB" w:hAnsi="Times New Roman"/>
-          <w:b/>
-          <w:smallCaps/>
-          <w:sz w:val="20"/>
-        </w:rPr>
-        <w:t xml:space="preserve"> – </w:t>
-      </w:r>
-      <w:r>
-        <w:rPr>
-          <w:rFonts w:ascii="Times New Roman" w:eastAsia="DFPOP-SB" w:hAnsi="Times New Roman"/>
-          <w:b/>
-          <w:smallCaps/>
-          <w:sz w:val="20"/>
-        </w:rPr>
-        <w:t>Results</w:t>
+          <w:sz w:val="20"/>
+        </w:rPr>
+        <w:t xml:space="preserve"> </w:t>
+      </w:r>
+      <w:r>
+        <w:rPr>
+          <w:rFonts w:ascii="Times New Roman" w:eastAsia="DFPOP-SB" w:hAnsi="Times New Roman"/>
+          <w:b/>
+          <w:bCs/>
+          <w:sz w:val="20"/>
+        </w:rPr>
+        <w:t>BUILD</w:t>
+      </w:r>
+      <w:r>
+        <w:rPr>
+          <w:rFonts w:ascii="Times New Roman" w:eastAsia="DFPOP-SB" w:hAnsi="Times New Roman"/>
+          <w:b/>
+          <w:bCs/>
+          <w:sz w:val="20"/>
+        </w:rPr>
+        <w:t xml:space="preserve"> AND CONTINOUS INTEGRATION</w:t>
+      </w:r>
+      <w:r>
+        <w:rPr>
+          <w:rFonts w:ascii="Times New Roman" w:eastAsia="DFPOP-SB" w:hAnsi="Times New Roman"/>
+          <w:b/>
+          <w:bCs/>
+          <w:sz w:val="20"/>
+        </w:rPr>
+        <w:t xml:space="preserve"> (CI)</w:t>
       </w:r>
     </w:p>
     <w:p>
@@ -2449,7 +2532,21 @@
         <w:rPr>
           <w:rFonts w:ascii="Times New Roman" w:hAnsi="Times New Roman"/>
         </w:rPr>
-        <w:t xml:space="preserve">This section captures the results from different experiments tried out. </w:t>
+        <w:t xml:space="preserve">For efficiently maintain our codes, its version, build and continuous integration, we created a GitHub repo: </w:t>
+      </w:r>
+      <w:r>
+        <w:rPr>
+          <w:rFonts w:ascii="Times New Roman" w:hAnsi="Times New Roman"/>
+          <w:b/>
+          <w:bCs/>
+        </w:rPr>
+        <w:t>https://github.com/prakash90om/MLOps_HPC_Image_Processing</w:t>
+      </w:r>
+      <w:r>
+        <w:rPr>
+          <w:rFonts w:ascii="Times New Roman" w:hAnsi="Times New Roman"/>
+        </w:rPr>
+        <w:t>.</w:t>
       </w:r>
       <w:r>
         <w:rPr>
@@ -2474,6 +2571,184 @@
         <w:rPr>
           <w:rFonts w:ascii="Times New Roman" w:hAnsi="Times New Roman"/>
         </w:rPr>
+        <w:t>For CI, we have used GitHub Actions. We are using a single workflow to be triggered when we push any chan</w:t>
+      </w:r>
+      <w:r>
+        <w:rPr>
+          <w:rFonts w:ascii="Times New Roman" w:hAnsi="Times New Roman"/>
+        </w:rPr>
+        <w:t>g</w:t>
+      </w:r>
+      <w:r>
+        <w:rPr>
+          <w:rFonts w:ascii="Times New Roman" w:hAnsi="Times New Roman"/>
+        </w:rPr>
+        <w:t xml:space="preserve">es to </w:t>
+      </w:r>
+      <w:r>
+        <w:rPr>
+          <w:rFonts w:ascii="Times New Roman" w:hAnsi="Times New Roman"/>
+        </w:rPr>
+        <w:t xml:space="preserve">our repo. Inside the workflow a single job (build) is being triggered which runs all the mentioned steps, such as cloning the repository </w:t>
+      </w:r>
+      <w:r>
+        <w:rPr>
+          <w:rFonts w:ascii="Times New Roman" w:hAnsi="Times New Roman"/>
+        </w:rPr>
+        <w:t>to the runner</w:t>
+      </w:r>
+      <w:r>
+        <w:rPr>
+          <w:rFonts w:ascii="Times New Roman" w:hAnsi="Times New Roman"/>
+        </w:rPr>
+        <w:t xml:space="preserve"> using “actions/checkout@v3”, installing Cuda setup and then build the code.</w:t>
+      </w:r>
+    </w:p>
+    <w:p>
+      <w:pPr>
+        <w:pStyle w:val="PlainText"/>
+        <w:tabs>
+          <w:tab w:val="left" w:pos="1080"/>
+        </w:tabs>
+        <w:spacing w:before="60" w:after="60"/>
+        <w:jc w:val="both"/>
+        <w:rPr>
+          <w:rFonts w:ascii="Times New Roman" w:hAnsi="Times New Roman"/>
+        </w:rPr>
+      </w:pPr>
+      <w:r>
+        <w:rPr>
+          <w:rFonts w:ascii="Times New Roman" w:hAnsi="Times New Roman"/>
+        </w:rPr>
+        <w:t xml:space="preserve">For code compilation and </w:t>
+      </w:r>
+      <w:r>
+        <w:rPr>
+          <w:rFonts w:ascii="Times New Roman" w:hAnsi="Times New Roman"/>
+        </w:rPr>
+        <w:t xml:space="preserve">build, we have used Makefile. In the Makefile we have added a set of rules, so that we can compile different portion of files with those rules. </w:t>
+      </w:r>
+      <w:r>
+        <w:rPr>
+          <w:rFonts w:ascii="Times New Roman" w:hAnsi="Times New Roman"/>
+        </w:rPr>
+        <w:t>A rule generally looks like this:</w:t>
+      </w:r>
+      <w:r>
+        <w:rPr>
+          <w:rFonts w:ascii="Times New Roman" w:hAnsi="Times New Roman"/>
+        </w:rPr>
+        <w:t xml:space="preserve"> target: prerequisites, then commands. So, to build/compile</w:t>
+      </w:r>
+      <w:r>
+        <w:rPr>
+          <w:rFonts w:ascii="Times New Roman" w:hAnsi="Times New Roman"/>
+        </w:rPr>
+        <w:t xml:space="preserve">/clean we can use commands like: make cuda (for CUDA files to build), make </w:t>
+      </w:r>
+      <w:r>
+        <w:rPr>
+          <w:rFonts w:ascii="Times New Roman" w:hAnsi="Times New Roman"/>
+        </w:rPr>
+        <w:t>clean (</w:t>
+      </w:r>
+      <w:r>
+        <w:rPr>
+          <w:rFonts w:ascii="Times New Roman" w:hAnsi="Times New Roman"/>
+        </w:rPr>
+        <w:t>to clean the build folder) etc.</w:t>
+      </w:r>
+    </w:p>
+    <w:p>
+      <w:pPr>
+        <w:spacing w:line="200" w:lineRule="atLeast"/>
+        <w:rPr>
+          <w:rFonts w:ascii="Times New Roman" w:eastAsia="DFPOP-SB" w:hAnsi="Times New Roman"/>
+          <w:sz w:val="20"/>
+        </w:rPr>
+      </w:pPr>
+    </w:p>
+    <w:p>
+      <w:pPr>
+        <w:spacing w:line="200" w:lineRule="atLeast"/>
+        <w:ind w:firstLine="180"/>
+        <w:jc w:val="center"/>
+        <w:rPr>
+          <w:rFonts w:ascii="Times New Roman" w:eastAsia="DFPOP-SB" w:hAnsi="Times New Roman"/>
+          <w:b/>
+          <w:smallCaps/>
+          <w:sz w:val="20"/>
+        </w:rPr>
+      </w:pPr>
+      <w:r>
+        <w:rPr>
+          <w:rFonts w:ascii="Times New Roman" w:eastAsia="DFPOP-SB" w:hAnsi="Times New Roman"/>
+          <w:b/>
+          <w:smallCaps/>
+          <w:sz w:val="20"/>
+        </w:rPr>
+        <w:t>Section III</w:t>
+      </w:r>
+      <w:r>
+        <w:rPr>
+          <w:rFonts w:ascii="Times New Roman" w:eastAsia="DFPOP-SB" w:hAnsi="Times New Roman"/>
+          <w:b/>
+          <w:smallCaps/>
+          <w:sz w:val="20"/>
+        </w:rPr>
+        <w:t xml:space="preserve"> – </w:t>
+      </w:r>
+      <w:r>
+        <w:rPr>
+          <w:rFonts w:ascii="Times New Roman" w:eastAsia="DFPOP-SB" w:hAnsi="Times New Roman"/>
+          <w:b/>
+          <w:smallCaps/>
+          <w:sz w:val="20"/>
+        </w:rPr>
+        <w:t>Results</w:t>
+      </w:r>
+    </w:p>
+    <w:p>
+      <w:pPr>
+        <w:pStyle w:val="PlainText"/>
+        <w:tabs>
+          <w:tab w:val="left" w:pos="1080"/>
+        </w:tabs>
+        <w:spacing w:before="60" w:after="60"/>
+        <w:jc w:val="both"/>
+        <w:rPr>
+          <w:rFonts w:ascii="Times New Roman" w:hAnsi="Times New Roman"/>
+        </w:rPr>
+      </w:pPr>
+      <w:r>
+        <w:rPr>
+          <w:rFonts w:ascii="Times New Roman" w:hAnsi="Times New Roman"/>
+        </w:rPr>
+        <w:t xml:space="preserve">This section captures the results from different experiments tried out. </w:t>
+      </w:r>
+      <w:r>
+        <w:rPr>
+          <w:rFonts w:ascii="Times New Roman" w:hAnsi="Times New Roman"/>
+        </w:rPr>
+        <w:t xml:space="preserve"> </w:t>
+      </w:r>
+    </w:p>
+    <w:p>
+      <w:pPr>
+        <w:pStyle w:val="PlainText"/>
+        <w:tabs>
+          <w:tab w:val="left" w:pos="1080"/>
+        </w:tabs>
+        <w:spacing w:before="60" w:after="60"/>
+        <w:jc w:val="both"/>
+        <w:rPr>
+          <w:rFonts w:ascii="Times New Roman" w:hAnsi="Times New Roman"/>
+        </w:rPr>
+      </w:pPr>
+      <w:r>
+        <w:rPr>
+          <w:rFonts w:ascii="Times New Roman" w:hAnsi="Times New Roman"/>
+        </w:rPr>
         <w:t xml:space="preserve">OpenMP based image augmentation was one on </w:t>
       </w:r>
       <w:r>
@@ -2482,31 +2757,23 @@
           <w:b/>
           <w:bCs/>
         </w:rPr>
-        <w:t>7952x5304 px</w:t>
-      </w:r>
-      <w:r>
-        <w:rPr>
-          <w:rFonts w:ascii="Times New Roman" w:hAnsi="Times New Roman"/>
-        </w:rPr>
-        <w:t xml:space="preserve"> image of size ~17Mb. </w:t>
-      </w:r>
-      <w:r>
-        <w:rPr>
-          <w:rFonts w:ascii="Times New Roman" w:hAnsi="Times New Roman"/>
-        </w:rPr>
-        <w:t xml:space="preserve">Below is the execution time on CPU implementation v/s </w:t>
-      </w:r>
-      <w:r>
-        <w:rPr>
-          <w:rFonts w:ascii="Times New Roman" w:hAnsi="Times New Roman"/>
-        </w:rPr>
-        <w:t>OpenMP</w:t>
-      </w:r>
-      <w:r>
-        <w:rPr>
-          <w:rFonts w:ascii="Times New Roman" w:hAnsi="Times New Roman"/>
-        </w:rPr>
-        <w:t xml:space="preserve"> implementation and the speedup achieved. The time taken below purely denotes the time to manipulate the image. </w:t>
+        <w:t xml:space="preserve">7952x5304 </w:t>
+      </w:r>
+      <w:proofErr w:type="spellStart"/>
+      <w:r>
+        <w:rPr>
+          <w:rFonts w:ascii="Times New Roman" w:hAnsi="Times New Roman"/>
+          <w:b/>
+          <w:bCs/>
+        </w:rPr>
+        <w:t>px</w:t>
+      </w:r>
+      <w:proofErr w:type="spellEnd"/>
+      <w:r>
+        <w:rPr>
+          <w:rFonts w:ascii="Times New Roman" w:hAnsi="Times New Roman"/>
+        </w:rPr>
+        <w:t xml:space="preserve"> image of size ~17Mb. Below is the execution time on CPU implementation v/s OpenMP implementation and the speedup achieved. The time taken below purely denotes the time to manipulate the image. </w:t>
       </w:r>
     </w:p>
     <w:p>
@@ -2581,24 +2848,14 @@
       <w:r>
         <w:t xml:space="preserve">Figure </w:t>
       </w:r>
-      <w:r>
-        <w:fldChar w:fldCharType="begin"/>
-      </w:r>
-      <w:r>
-        <w:instrText xml:space="preserve"> SEQ Figure \* ARABIC </w:instrText>
-      </w:r>
-      <w:r>
-        <w:fldChar w:fldCharType="separate"/>
-      </w:r>
-      <w:r>
-        <w:rPr>
-          <w:noProof/>
-        </w:rPr>
-        <w:t>10</w:t>
-      </w:r>
-      <w:r>
-        <w:fldChar w:fldCharType="end"/>
-      </w:r>
+      <w:fldSimple w:instr=" SEQ Figure \* ARABIC ">
+        <w:r>
+          <w:rPr>
+            <w:noProof/>
+          </w:rPr>
+          <w:t>10</w:t>
+        </w:r>
+      </w:fldSimple>
       <w:r>
         <w:t xml:space="preserve"> - Computation Time Comparison for sequential v/s OpenMP based implementation</w:t>
       </w:r>
@@ -2660,8 +2917,18 @@
           <w:b/>
           <w:bCs/>
         </w:rPr>
-        <w:t>8000x6612 px</w:t>
-      </w:r>
+        <w:t xml:space="preserve">8000x6612 </w:t>
+      </w:r>
+      <w:proofErr w:type="spellStart"/>
+      <w:r>
+        <w:rPr>
+          <w:rFonts w:ascii="Times New Roman" w:hAnsi="Times New Roman"/>
+          <w:b/>
+          <w:bCs/>
+        </w:rPr>
+        <w:t>px</w:t>
+      </w:r>
+      <w:proofErr w:type="spellEnd"/>
       <w:r>
         <w:rPr>
           <w:rFonts w:ascii="Times New Roman" w:hAnsi="Times New Roman"/>
@@ -2783,24 +3050,14 @@
       <w:r>
         <w:t xml:space="preserve">Figure </w:t>
       </w:r>
-      <w:r>
-        <w:fldChar w:fldCharType="begin"/>
-      </w:r>
-      <w:r>
-        <w:instrText xml:space="preserve"> SEQ Figure \* ARABIC </w:instrText>
-      </w:r>
-      <w:r>
-        <w:fldChar w:fldCharType="separate"/>
-      </w:r>
-      <w:r>
-        <w:rPr>
-          <w:noProof/>
-        </w:rPr>
-        <w:t>11</w:t>
-      </w:r>
-      <w:r>
-        <w:fldChar w:fldCharType="end"/>
-      </w:r>
+      <w:fldSimple w:instr=" SEQ Figure \* ARABIC ">
+        <w:r>
+          <w:rPr>
+            <w:noProof/>
+          </w:rPr>
+          <w:t>11</w:t>
+        </w:r>
+      </w:fldSimple>
       <w:r>
         <w:t xml:space="preserve"> - Computation Time comparison for CPU v/s GPU in LodePNG based CUDA implementation</w:t>
       </w:r>
@@ -2821,19 +3078,7 @@
         <w:rPr>
           <w:rFonts w:ascii="Times New Roman" w:hAnsi="Times New Roman"/>
         </w:rPr>
-        <w:t xml:space="preserve">CUDA based Image Augmentation using </w:t>
-      </w:r>
-      <w:r>
-        <w:rPr>
-          <w:rFonts w:ascii="Times New Roman" w:hAnsi="Times New Roman"/>
-        </w:rPr>
-        <w:t>STBI</w:t>
-      </w:r>
-      <w:r>
-        <w:rPr>
-          <w:rFonts w:ascii="Times New Roman" w:hAnsi="Times New Roman"/>
-        </w:rPr>
-        <w:t xml:space="preserve"> was done on a </w:t>
+        <w:t xml:space="preserve">CUDA based Image Augmentation using STBI was done on a </w:t>
       </w:r>
       <w:r>
         <w:rPr>
@@ -2849,19 +3094,23 @@
           <w:b/>
           <w:bCs/>
         </w:rPr>
-        <w:t xml:space="preserve"> px</w:t>
-      </w:r>
-      <w:r>
-        <w:rPr>
-          <w:rFonts w:ascii="Times New Roman" w:hAnsi="Times New Roman"/>
-        </w:rPr>
-        <w:t xml:space="preserve"> image of size </w:t>
-      </w:r>
-      <w:r>
-        <w:rPr>
-          <w:rFonts w:ascii="Times New Roman" w:hAnsi="Times New Roman"/>
-        </w:rPr>
-        <w:t>~</w:t>
+        <w:t xml:space="preserve"> </w:t>
+      </w:r>
+      <w:proofErr w:type="spellStart"/>
+      <w:r>
+        <w:rPr>
+          <w:rFonts w:ascii="Times New Roman" w:hAnsi="Times New Roman"/>
+          <w:b/>
+          <w:bCs/>
+        </w:rPr>
+        <w:t>px</w:t>
+      </w:r>
+      <w:proofErr w:type="spellEnd"/>
+      <w:r>
+        <w:rPr>
+          <w:rFonts w:ascii="Times New Roman" w:hAnsi="Times New Roman"/>
+        </w:rPr>
+        <w:t xml:space="preserve"> image of size ~</w:t>
       </w:r>
       <w:r>
         <w:rPr>
@@ -2949,24 +3198,14 @@
       <w:r>
         <w:t xml:space="preserve">Figure </w:t>
       </w:r>
-      <w:r>
-        <w:fldChar w:fldCharType="begin"/>
-      </w:r>
-      <w:r>
-        <w:instrText xml:space="preserve"> SEQ Figure \* ARABIC </w:instrText>
-      </w:r>
-      <w:r>
-        <w:fldChar w:fldCharType="separate"/>
-      </w:r>
-      <w:r>
-        <w:rPr>
-          <w:noProof/>
-        </w:rPr>
-        <w:t>12</w:t>
-      </w:r>
-      <w:r>
-        <w:fldChar w:fldCharType="end"/>
-      </w:r>
+      <w:fldSimple w:instr=" SEQ Figure \* ARABIC ">
+        <w:r>
+          <w:rPr>
+            <w:noProof/>
+          </w:rPr>
+          <w:t>12</w:t>
+        </w:r>
+      </w:fldSimple>
       <w:r>
         <w:t xml:space="preserve"> - </w:t>
       </w:r>
@@ -3059,14 +3298,7 @@
           <w:rFonts w:ascii="Times New Roman" w:eastAsia="DFPOP-SB" w:hAnsi="Times New Roman"/>
           <w:sz w:val="20"/>
         </w:rPr>
-        <w:t xml:space="preserve">we can see that a HPC based implementation offers a large speedup compared to a CPU based implementation. The </w:t>
-      </w:r>
-      <w:r>
-        <w:rPr>
-          <w:rFonts w:ascii="Times New Roman" w:eastAsia="DFPOP-SB" w:hAnsi="Times New Roman"/>
-          <w:sz w:val="20"/>
-        </w:rPr>
-        <w:t>sheer processing power that multiprocessor workstations offer can be leveraged to speed-up image processing applications.</w:t>
+        <w:t>we can see that a HPC based implementation offers a large speedup compared to a CPU based implementation. The sheer processing power that multiprocessor workstations offer can be leveraged to speed-up image processing applications.</w:t>
       </w:r>
     </w:p>
     <w:p>
@@ -3137,23 +3369,42 @@
         </w:numPr>
         <w:spacing w:line="200" w:lineRule="atLeast"/>
         <w:rPr>
-          <w:rFonts w:ascii="Times New Roman" w:eastAsia="DFPOP-SB" w:hAnsi="Times New Roman"/>
-          <w:sz w:val="20"/>
-        </w:rPr>
-      </w:pPr>
-      <w:r>
-        <w:rPr>
-          <w:rFonts w:ascii="Times New Roman" w:eastAsia="DFPOP-SB" w:hAnsi="Times New Roman"/>
-          <w:sz w:val="20"/>
-        </w:rPr>
-        <w:t xml:space="preserve">LodePNG Documentation: </w:t>
+          <w:rStyle w:val="Hyperlink"/>
+          <w:rFonts w:ascii="Times New Roman" w:eastAsia="DFPOP-SB" w:hAnsi="Times New Roman"/>
+          <w:color w:val="auto"/>
+          <w:sz w:val="18"/>
+          <w:szCs w:val="18"/>
+          <w:u w:val="none"/>
+        </w:rPr>
+      </w:pPr>
+      <w:r>
+        <w:rPr>
+          <w:rFonts w:ascii="Times New Roman" w:eastAsia="DFPOP-SB" w:hAnsi="Times New Roman"/>
+          <w:sz w:val="20"/>
+        </w:rPr>
+        <w:t>LodePNG Document</w:t>
+      </w:r>
+      <w:r>
+        <w:rPr>
+          <w:rFonts w:ascii="Times New Roman" w:eastAsia="DFPOP-SB" w:hAnsi="Times New Roman"/>
+          <w:sz w:val="20"/>
+        </w:rPr>
+        <w:t>ation</w:t>
+      </w:r>
+      <w:r>
+        <w:rPr>
+          <w:rFonts w:ascii="Times New Roman" w:eastAsia="DFPOP-SB" w:hAnsi="Times New Roman"/>
+          <w:sz w:val="20"/>
+        </w:rPr>
+        <w:t xml:space="preserve">: </w:t>
       </w:r>
       <w:hyperlink r:id="rId30" w:history="1">
         <w:r>
           <w:rPr>
             <w:rStyle w:val="Hyperlink"/>
             <w:rFonts w:ascii="Times New Roman" w:eastAsia="DFPOP-SB" w:hAnsi="Times New Roman"/>
-            <w:sz w:val="20"/>
+            <w:sz w:val="18"/>
+            <w:szCs w:val="18"/>
           </w:rPr>
           <w:t>https://lodev.org/lodepng</w:t>
         </w:r>
@@ -3162,16 +3413,137 @@
     <w:p>
       <w:pPr>
         <w:pStyle w:val="ListParagraph"/>
+        <w:numPr>
+          <w:ilvl w:val="0"/>
+          <w:numId w:val="14"/>
+        </w:numPr>
         <w:spacing w:line="200" w:lineRule="atLeast"/>
-        <w:rPr>
-          <w:rFonts w:ascii="Times New Roman" w:eastAsia="DFPOP-SB" w:hAnsi="Times New Roman"/>
-          <w:sz w:val="20"/>
-        </w:rPr>
-      </w:pPr>
+      </w:pPr>
+      <w:r>
+        <w:rPr>
+          <w:rFonts w:ascii="Times New Roman" w:hAnsi="Times New Roman"/>
+          <w:sz w:val="20"/>
+        </w:rPr>
+        <w:t>OpenMP</w:t>
+      </w:r>
+      <w:r>
+        <w:rPr>
+          <w:rFonts w:ascii="Times New Roman" w:hAnsi="Times New Roman"/>
+          <w:sz w:val="20"/>
+        </w:rPr>
+        <w:t xml:space="preserve"> </w:t>
+      </w:r>
+      <w:r>
+        <w:rPr>
+          <w:rFonts w:ascii="Times New Roman" w:hAnsi="Times New Roman"/>
+          <w:sz w:val="20"/>
+        </w:rPr>
+        <w:t>Docume</w:t>
+      </w:r>
+      <w:r>
+        <w:rPr>
+          <w:rFonts w:ascii="Times New Roman" w:hAnsi="Times New Roman"/>
+          <w:sz w:val="20"/>
+        </w:rPr>
+        <w:t>ntation</w:t>
+      </w:r>
+      <w:r>
+        <w:rPr>
+          <w:rFonts w:ascii="Times New Roman" w:hAnsi="Times New Roman"/>
+          <w:sz w:val="20"/>
+        </w:rPr>
+        <w:t xml:space="preserve">: </w:t>
+      </w:r>
+      <w:hyperlink r:id="rId31" w:history="1">
+        <w:r>
+          <w:rPr>
+            <w:rStyle w:val="Hyperlink"/>
+            <w:rFonts w:ascii="Times New Roman" w:eastAsia="DFPOP-SB" w:hAnsi="Times New Roman"/>
+            <w:sz w:val="18"/>
+            <w:szCs w:val="18"/>
+          </w:rPr>
+          <w:t>https://www.openmp.org/spec-html/5.0/openmp.html</w:t>
+        </w:r>
+      </w:hyperlink>
+    </w:p>
+    <w:p>
+      <w:pPr>
+        <w:pStyle w:val="ListParagraph"/>
+        <w:numPr>
+          <w:ilvl w:val="0"/>
+          <w:numId w:val="14"/>
+        </w:numPr>
+        <w:spacing w:line="200" w:lineRule="atLeast"/>
+        <w:rPr>
+          <w:rStyle w:val="Hyperlink"/>
+          <w:rFonts w:ascii="Times New Roman" w:eastAsia="DFPOP-SB" w:hAnsi="Times New Roman"/>
+          <w:color w:val="auto"/>
+          <w:sz w:val="20"/>
+          <w:u w:val="none"/>
+        </w:rPr>
+      </w:pPr>
+      <w:r>
+        <w:rPr>
+          <w:rFonts w:ascii="Times New Roman" w:hAnsi="Times New Roman"/>
+          <w:sz w:val="20"/>
+        </w:rPr>
+        <w:t>GitHub Actions</w:t>
+      </w:r>
+      <w:r>
+        <w:rPr>
+          <w:rStyle w:val="Hyperlink"/>
+          <w:rFonts w:eastAsia="DFPOP-SB"/>
+          <w:sz w:val="18"/>
+          <w:szCs w:val="18"/>
+          <w:u w:val="none"/>
+        </w:rPr>
+        <w:t xml:space="preserve">: </w:t>
+      </w:r>
+      <w:hyperlink r:id="rId32" w:history="1">
+        <w:r>
+          <w:rPr>
+            <w:rStyle w:val="Hyperlink"/>
+            <w:rFonts w:eastAsia="DFPOP-SB"/>
+            <w:sz w:val="18"/>
+            <w:szCs w:val="18"/>
+          </w:rPr>
+          <w:t>https://docs.github.com/en/actions</w:t>
+        </w:r>
+      </w:hyperlink>
+    </w:p>
+    <w:p>
+      <w:pPr>
+        <w:pStyle w:val="ListParagraph"/>
+        <w:numPr>
+          <w:ilvl w:val="0"/>
+          <w:numId w:val="14"/>
+        </w:numPr>
+        <w:spacing w:line="200" w:lineRule="atLeast"/>
+        <w:rPr>
+          <w:rFonts w:ascii="Times New Roman" w:hAnsi="Times New Roman"/>
+          <w:sz w:val="20"/>
+        </w:rPr>
+      </w:pPr>
+      <w:r>
+        <w:rPr>
+          <w:rFonts w:ascii="Times New Roman" w:hAnsi="Times New Roman"/>
+          <w:sz w:val="20"/>
+        </w:rPr>
+        <w:t xml:space="preserve">CUDA: </w:t>
+      </w:r>
+      <w:r>
+        <w:rPr>
+          <w:rStyle w:val="Hyperlink"/>
+          <w:rFonts w:eastAsia="DFPOP-SB"/>
+          <w:sz w:val="18"/>
+          <w:szCs w:val="18"/>
+        </w:rPr>
+        <w:t>https://docs.nvidia.com/cuda/cuda-c-programming-guide/index.html</w:t>
+      </w:r>
     </w:p>
     <w:sectPr>
-      <w:headerReference w:type="default" r:id="rId31"/>
-      <w:footerReference w:type="default" r:id="rId32"/>
+      <w:headerReference w:type="default" r:id="rId33"/>
+      <w:footerReference w:type="default" r:id="rId34"/>
       <w:type w:val="continuous"/>
       <w:pgSz w:w="12240" w:h="15840" w:code="9"/>
       <w:pgMar w:top="720" w:right="720" w:bottom="720" w:left="720" w:header="432" w:footer="432" w:gutter="0"/>
@@ -3222,7 +3594,7 @@
         <w:sz w:val="20"/>
       </w:rPr>
       <w:pict w14:anchorId="74692760">
-        <v:rect id="_x0000_i1135" style="width:513.05pt;height:4pt" o:hralign="center" o:hrstd="t" o:hrnoshade="t" o:hr="t" fillcolor="#a0a0a0" stroked="f"/>
+        <v:rect id="_x0000_i1026" style="width:513.05pt;height:4pt" o:hralign="center" o:hrstd="t" o:hrnoshade="t" o:hr="t" fillcolor="#a0a0a0" stroked="f"/>
       </w:pict>
     </w:r>
   </w:p>
@@ -3383,7 +3755,7 @@
         <w:sz w:val="20"/>
       </w:rPr>
       <w:pict w14:anchorId="09B78D3A">
-        <v:rect id="_x0000_i1134" style="width:513.05pt;height:4pt" o:hralign="center" o:hrstd="t" o:hrnoshade="t" o:hr="t" fillcolor="#a0a0a0" stroked="f"/>
+        <v:rect id="_x0000_i1025" style="width:513.05pt;height:4pt" o:hralign="center" o:hrstd="t" o:hrnoshade="t" o:hr="t" fillcolor="#a0a0a0" stroked="f"/>
       </w:pict>
     </w:r>
   </w:p>
@@ -5052,6 +5424,7 @@
     <w:lsdException w:name="HTML Sample" w:semiHidden="1" w:unhideWhenUsed="1"/>
     <w:lsdException w:name="HTML Typewriter" w:semiHidden="1" w:unhideWhenUsed="1"/>
     <w:lsdException w:name="HTML Variable" w:semiHidden="1" w:unhideWhenUsed="1"/>
+    <w:lsdException w:name="Normal Table" w:semiHidden="1" w:unhideWhenUsed="1"/>
     <w:lsdException w:name="annotation subject" w:semiHidden="1" w:unhideWhenUsed="1"/>
     <w:lsdException w:name="No List" w:semiHidden="1" w:unhideWhenUsed="1"/>
     <w:lsdException w:name="Outline List 1" w:semiHidden="1" w:unhideWhenUsed="1"/>
@@ -5098,8 +5471,10 @@
     <w:lsdException w:name="Table Subtle 2" w:semiHidden="1" w:unhideWhenUsed="1"/>
     <w:lsdException w:name="Table Web 1" w:semiHidden="1" w:unhideWhenUsed="1"/>
     <w:lsdException w:name="Table Web 2" w:semiHidden="1" w:unhideWhenUsed="1"/>
+    <w:lsdException w:name="Table Web 3" w:semiHidden="1" w:unhideWhenUsed="1"/>
     <w:lsdException w:name="Balloon Text" w:semiHidden="1" w:unhideWhenUsed="1"/>
     <w:lsdException w:name="Table Grid" w:uiPriority="59"/>
+    <w:lsdException w:name="Table Theme" w:semiHidden="1" w:unhideWhenUsed="1"/>
     <w:lsdException w:name="Placeholder Text" w:semiHidden="1"/>
     <w:lsdException w:name="No Spacing" w:uiPriority="1" w:qFormat="1"/>
     <w:lsdException w:name="Light Shading" w:uiPriority="60"/>
@@ -5340,6 +5715,7 @@
   <w:style w:type="character" w:default="1" w:styleId="DefaultParagraphFont">
     <w:name w:val="Default Paragraph Font"/>
     <w:uiPriority w:val="1"/>
+    <w:semiHidden/>
     <w:unhideWhenUsed/>
   </w:style>
   <w:style w:type="table" w:default="1" w:styleId="TableNormal">
@@ -6046,10 +6422,6 @@
 </file>
 
 <file path=customXml/item1.xml><?xml version="1.0" encoding="utf-8"?>
-<b:Sources xmlns:b="http://schemas.openxmlformats.org/officeDocument/2006/bibliography" xmlns="http://schemas.openxmlformats.org/officeDocument/2006/bibliography" SelectedStyle="\APA.XSL" StyleName="APA"/>
-</file>
-
-<file path=customXml/item2.xml><?xml version="1.0" encoding="utf-8"?>
 <?mso-contentType ?>
 <FormTemplates xmlns="http://schemas.microsoft.com/sharepoint/v3/contenttype/forms">
   <Display>DocumentLibraryForm</Display>
@@ -6058,13 +6430,11 @@
 </FormTemplates>
 </file>
 
-<file path=customXml/item3.xml><?xml version="1.0" encoding="utf-8"?>
-<p:properties xmlns:p="http://schemas.microsoft.com/office/2006/metadata/properties" xmlns:xsi="http://www.w3.org/2001/XMLSchema-instance" xmlns:pc="http://schemas.microsoft.com/office/infopath/2007/PartnerControls">
-  <documentManagement/>
-</p:properties>
+<file path=customXml/item2.xml><?xml version="1.0" encoding="utf-8"?>
+<b:Sources xmlns:b="http://schemas.openxmlformats.org/officeDocument/2006/bibliography" xmlns="http://schemas.openxmlformats.org/officeDocument/2006/bibliography" SelectedStyle="\APA.XSL" StyleName="APA"/>
 </file>
 
-<file path=customXml/item4.xml><?xml version="1.0" encoding="utf-8"?>
+<file path=customXml/item3.xml><?xml version="1.0" encoding="utf-8"?>
 <ct:contentTypeSchema xmlns:ct="http://schemas.microsoft.com/office/2006/metadata/contentType" xmlns:ma="http://schemas.microsoft.com/office/2006/metadata/properties/metaAttributes" ct:_="" ma:_="" ma:contentTypeName="Document" ma:contentTypeID="0x010100D47D768E815CD2408782D1F1F80E3771" ma:contentTypeVersion="0" ma:contentTypeDescription="Create a new document." ma:contentTypeScope="" ma:versionID="4bb2deebaefefffae966898de7ef3a39">
   <xsd:schema xmlns:xsd="http://www.w3.org/2001/XMLSchema" xmlns:xs="http://www.w3.org/2001/XMLSchema" xmlns:p="http://schemas.microsoft.com/office/2006/metadata/properties" targetNamespace="http://schemas.microsoft.com/office/2006/metadata/properties" ma:root="true" ma:fieldsID="d413257cd9829394d17656a545d5fa4e">
     <xsd:element name="properties">
@@ -6178,7 +6548,21 @@
 </ct:contentTypeSchema>
 </file>
 
+<file path=customXml/item4.xml><?xml version="1.0" encoding="utf-8"?>
+<p:properties xmlns:p="http://schemas.microsoft.com/office/2006/metadata/properties" xmlns:xsi="http://www.w3.org/2001/XMLSchema-instance" xmlns:pc="http://schemas.microsoft.com/office/infopath/2007/PartnerControls">
+  <documentManagement/>
+</p:properties>
+</file>
+
 <file path=customXml/itemProps1.xml><?xml version="1.0" encoding="utf-8"?>
+<ds:datastoreItem xmlns:ds="http://schemas.openxmlformats.org/officeDocument/2006/customXml" ds:itemID="{CDA275FC-D932-44CA-BC91-63EC027C6D2F}">
+  <ds:schemaRefs>
+    <ds:schemaRef ds:uri="http://schemas.microsoft.com/sharepoint/v3/contenttype/forms"/>
+  </ds:schemaRefs>
+</ds:datastoreItem>
+</file>
+
+<file path=customXml/itemProps2.xml><?xml version="1.0" encoding="utf-8"?>
 <ds:datastoreItem xmlns:ds="http://schemas.openxmlformats.org/officeDocument/2006/customXml" ds:itemID="{9EB68ADF-F118-43EA-90D0-B72467F11A2E}">
   <ds:schemaRefs>
     <ds:schemaRef ds:uri="http://schemas.openxmlformats.org/officeDocument/2006/bibliography"/>
@@ -6186,24 +6570,7 @@
 </ds:datastoreItem>
 </file>
 
-<file path=customXml/itemProps2.xml><?xml version="1.0" encoding="utf-8"?>
-<ds:datastoreItem xmlns:ds="http://schemas.openxmlformats.org/officeDocument/2006/customXml" ds:itemID="{CDA275FC-D932-44CA-BC91-63EC027C6D2F}">
-  <ds:schemaRefs>
-    <ds:schemaRef ds:uri="http://schemas.microsoft.com/sharepoint/v3/contenttype/forms"/>
-  </ds:schemaRefs>
-</ds:datastoreItem>
-</file>
-
 <file path=customXml/itemProps3.xml><?xml version="1.0" encoding="utf-8"?>
-<ds:datastoreItem xmlns:ds="http://schemas.openxmlformats.org/officeDocument/2006/customXml" ds:itemID="{B1891E0E-100F-42E2-A796-9B6E535A6DF0}">
-  <ds:schemaRefs>
-    <ds:schemaRef ds:uri="http://schemas.microsoft.com/office/2006/metadata/properties"/>
-    <ds:schemaRef ds:uri="http://schemas.microsoft.com/office/infopath/2007/PartnerControls"/>
-  </ds:schemaRefs>
-</ds:datastoreItem>
-</file>
-
-<file path=customXml/itemProps4.xml><?xml version="1.0" encoding="utf-8"?>
 <ds:datastoreItem xmlns:ds="http://schemas.openxmlformats.org/officeDocument/2006/customXml" ds:itemID="{0C0C6D12-0768-4926-BE72-DB81F8A53975}">
   <ds:schemaRefs>
     <ds:schemaRef ds:uri="http://schemas.microsoft.com/office/2006/metadata/contentType"/>
@@ -6217,4 +6584,13 @@
     <ds:schemaRef ds:uri="http://schemas.microsoft.com/office/infopath/2007/PartnerControls"/>
   </ds:schemaRefs>
 </ds:datastoreItem>
+</file>
+
+<file path=customXml/itemProps4.xml><?xml version="1.0" encoding="utf-8"?>
+<ds:datastoreItem xmlns:ds="http://schemas.openxmlformats.org/officeDocument/2006/customXml" ds:itemID="{B1891E0E-100F-42E2-A796-9B6E535A6DF0}">
+  <ds:schemaRefs>
+    <ds:schemaRef ds:uri="http://schemas.microsoft.com/office/2006/metadata/properties"/>
+    <ds:schemaRef ds:uri="http://schemas.microsoft.com/office/infopath/2007/PartnerControls"/>
+  </ds:schemaRefs>
+</ds:datastoreItem>
 </file>
</xml_diff>